<commit_message>
Wrote up part 4
</commit_message>
<xml_diff>
--- a/debruconn_report.docx
+++ b/debruconn_report.docx
@@ -97,7 +97,15 @@
         <w:t>For my Knapsack program, I use the DEAP library to generate class files and methods to run my genetic algorithm.</w:t>
       </w:r>
       <w:r>
-        <w:t xml:space="preserve"> I manually define the cross-over, mutation, fitness and individual representation that the algorithm uses.</w:t>
+        <w:t xml:space="preserve"> I manually define the cross-over, mutation, </w:t>
+      </w:r>
+      <w:proofErr w:type="gramStart"/>
+      <w:r>
+        <w:t>fitness</w:t>
+      </w:r>
+      <w:proofErr w:type="gramEnd"/>
+      <w:r>
+        <w:t xml:space="preserve"> and individual representation that the algorithm uses.</w:t>
       </w:r>
     </w:p>
     <w:p>
@@ -2101,7 +2109,15 @@
         <w:t>For the filter-based fitness function I use a</w:t>
       </w:r>
       <w:r>
-        <w:t>n impurity function which will split the data into 2 groups based on the features selected by an individual. Based on the purity in the 2 sets (similar to how decision trees are split) will determine the fitness value produced.</w:t>
+        <w:t>n impurity function which will split the data into 2 groups based on the features selected by an individual. Based on the purity in the 2 sets (</w:t>
+      </w:r>
+      <w:proofErr w:type="gramStart"/>
+      <w:r>
+        <w:t>similar to</w:t>
+      </w:r>
+      <w:proofErr w:type="gramEnd"/>
+      <w:r>
+        <w:t xml:space="preserve"> how decision trees are split) will determine the fitness value produced.</w:t>
       </w:r>
     </w:p>
     <w:p>
@@ -2114,10 +2130,18 @@
     </w:p>
     <w:p>
       <w:r>
-        <w:t xml:space="preserve">The crossover function in my program is the same as the previous question. 2 individuals will be parsed into my crossover function, a random index will be selected in both individuals then a segment in each </w:t>
-      </w:r>
-      <w:r>
-        <w:t>individual will be swapped.</w:t>
+        <w:t xml:space="preserve">The crossover function in my program is the same as the previous question. 2 individuals will be parsed into my crossover function, a random index will be selected in both individuals then a segment in </w:t>
+      </w:r>
+      <w:proofErr w:type="gramStart"/>
+      <w:r>
+        <w:t xml:space="preserve">each </w:t>
+      </w:r>
+      <w:r>
+        <w:t>individual</w:t>
+      </w:r>
+      <w:proofErr w:type="gramEnd"/>
+      <w:r>
+        <w:t xml:space="preserve"> will be swapped.</w:t>
       </w:r>
     </w:p>
     <w:p/>
@@ -2131,7 +2155,15 @@
     </w:p>
     <w:p>
       <w:r>
-        <w:t xml:space="preserve">The mutation function in my program is also the same as the previous question. An individual will be seleted with a 35% chance, a random index from the list of indices that the object holds will be replaced with </w:t>
+        <w:t xml:space="preserve">The mutation function in my program is also the same as the previous question. An individual will be </w:t>
+      </w:r>
+      <w:proofErr w:type="spellStart"/>
+      <w:r>
+        <w:t>seleted</w:t>
+      </w:r>
+      <w:proofErr w:type="spellEnd"/>
+      <w:r>
+        <w:t xml:space="preserve"> with a 35% chance, a random index from the list of indices that the object holds will be replaced with </w:t>
       </w:r>
       <w:r>
         <w:t>a new index.</w:t>
@@ -3330,7 +3362,15 @@
               <w:t>From the convergence curve we can see that the graph has a steady incline and has not met convergence yet. More generations are required to reach a higher accuracy using this filter-based fitness function. The processing time for the filter-based fitness function is almost 3 times slower than my KNN fitness function. This is likely due to the libraries I used</w:t>
             </w:r>
             <w:r>
-              <w:t xml:space="preserve">, where the filter-based function may have suffered optimisation issues. The accuracies for both the filter-based and wrapper-based functions are surprisingly similar, but based on the </w:t>
+              <w:t xml:space="preserve">, where the filter-based function may have suffered optimisation issues. The accuracies for both the filter-based and wrapper-based functions are surprisingly </w:t>
+            </w:r>
+            <w:proofErr w:type="gramStart"/>
+            <w:r>
+              <w:t>similar, but</w:t>
+            </w:r>
+            <w:proofErr w:type="gramEnd"/>
+            <w:r>
+              <w:t xml:space="preserve"> based on the </w:t>
             </w:r>
             <w:r>
               <w:lastRenderedPageBreak/>
@@ -4404,7 +4444,15 @@
               <w:t xml:space="preserve"> it hasn’t made convergence yet, as there is no flatline towards the top of the curve. Compared to the previous dataset, this dataset </w:t>
             </w:r>
             <w:r>
-              <w:t>has a much lower accuracy using the same variables. Similar to the results from the filter-based function for the WBCD dataset, more generations are required to reach convergence and produce higher accuracies. The processing time taken is exceptionally long compared to the wrapper-based function using the same dataset.</w:t>
+              <w:t xml:space="preserve">has a much lower accuracy using the same variables. </w:t>
+            </w:r>
+            <w:proofErr w:type="gramStart"/>
+            <w:r>
+              <w:t>Similar to</w:t>
+            </w:r>
+            <w:proofErr w:type="gramEnd"/>
+            <w:r>
+              <w:t xml:space="preserve"> the results from the filter-based function for the WBCD dataset, more generations are required to reach convergence and produce higher accuracies. The processing time taken is exceptionally long compared to the wrapper-based function using the same dataset.</w:t>
             </w:r>
             <w:r>
               <w:t xml:space="preserve"> Again, this would be due to optimisation issues of the library I used.</w:t>
@@ -4490,7 +4538,21 @@
         <w:rPr>
           <w:lang w:val="en-GB" w:eastAsia="en-US"/>
         </w:rPr>
-        <w:t>Individuals are represented as an object that contains indices for each of the features that are selected. This is easier to process genetic functions such as crossovers / mutations. Each individual can be used to construct a binary string to represent a genetic object ({0,1,2} = “111000000” etc).</w:t>
+        <w:t xml:space="preserve">Individuals are represented as an object that contains indices for each of the features that are selected. This is easier to process genetic functions such as crossovers / mutations. </w:t>
+      </w:r>
+      <w:proofErr w:type="gramStart"/>
+      <w:r>
+        <w:rPr>
+          <w:lang w:val="en-GB" w:eastAsia="en-US"/>
+        </w:rPr>
+        <w:t>Each individual</w:t>
+      </w:r>
+      <w:proofErr w:type="gramEnd"/>
+      <w:r>
+        <w:rPr>
+          <w:lang w:val="en-GB" w:eastAsia="en-US"/>
+        </w:rPr>
+        <w:t xml:space="preserve"> can be used to construct a binary string to represent a genetic object ({0,1,2} = “111000000” etc).</w:t>
       </w:r>
     </w:p>
     <w:p>
@@ -4576,7 +4638,21 @@
         <w:rPr>
           <w:lang w:val="en-GB" w:eastAsia="en-US"/>
         </w:rPr>
-        <w:t>a random index is selected in each to determine segments to swap. A segment from each individual is swapped with the other.</w:t>
+        <w:t xml:space="preserve">a random index is selected in each to determine segments to swap. A segment from </w:t>
+      </w:r>
+      <w:proofErr w:type="gramStart"/>
+      <w:r>
+        <w:rPr>
+          <w:lang w:val="en-GB" w:eastAsia="en-US"/>
+        </w:rPr>
+        <w:t>each individual</w:t>
+      </w:r>
+      <w:proofErr w:type="gramEnd"/>
+      <w:r>
+        <w:rPr>
+          <w:lang w:val="en-GB" w:eastAsia="en-US"/>
+        </w:rPr>
+        <w:t xml:space="preserve"> is swapped with the other.</w:t>
       </w:r>
     </w:p>
     <w:p>
@@ -6947,7 +7023,15 @@
         <w:t>features,</w:t>
       </w:r>
       <w:r>
-        <w:t xml:space="preserve"> the classification error reduces, only up to a point where using 38% of features produces the lowest classification error of</w:t>
+        <w:t xml:space="preserve"> the classification error reduces, only up to a point </w:t>
+      </w:r>
+      <w:proofErr w:type="gramStart"/>
+      <w:r>
+        <w:t>where</w:t>
+      </w:r>
+      <w:proofErr w:type="gramEnd"/>
+      <w:r>
+        <w:t xml:space="preserve"> using 38% of features produces the lowest classification error of</w:t>
       </w:r>
       <w:r>
         <w:t xml:space="preserve"> 15</w:t>
@@ -11503,7 +11587,21 @@
         <w:t>In the graph for run-1 we can see a large jump between the first 3 points and the rest, while the first 3 points produces a slightly higher accuracy (1-4%) those points use double the features of the remaining. This makes</w:t>
       </w:r>
       <w:r>
-        <w:t xml:space="preserve"> the first 3 points less desirable for selection, unless accuracy is crucial for the programs application.</w:t>
+        <w:t xml:space="preserve"> the first 3 points less desirable for </w:t>
+      </w:r>
+      <w:proofErr w:type="gramStart"/>
+      <w:r>
+        <w:t>selection, unless</w:t>
+      </w:r>
+      <w:proofErr w:type="gramEnd"/>
+      <w:r>
+        <w:t xml:space="preserve"> accuracy is crucial for the </w:t>
+      </w:r>
+      <w:r>
+        <w:t>program’s</w:t>
+      </w:r>
+      <w:r>
+        <w:t xml:space="preserve"> application.</w:t>
       </w:r>
     </w:p>
     <w:p/>
@@ -11512,7 +11610,1351 @@
         <w:pStyle w:val="Heading2"/>
       </w:pPr>
       <w:r>
-        <w:t>Part X</w:t>
+        <w:t xml:space="preserve">Part </w:t>
+      </w:r>
+      <w:r>
+        <w:t>4</w:t>
+      </w:r>
+    </w:p>
+    <w:p>
+      <w:pPr>
+        <w:pStyle w:val="Heading3"/>
+      </w:pPr>
+      <w:r>
+        <w:t>Function Set</w:t>
+      </w:r>
+    </w:p>
+    <w:p>
+      <w:pPr>
+        <w:rPr>
+          <w:lang w:val="en-GB" w:eastAsia="en-US"/>
+        </w:rPr>
+      </w:pPr>
+      <w:r>
+        <w:rPr>
+          <w:lang w:val="en-GB" w:eastAsia="en-US"/>
+        </w:rPr>
+        <w:t>For my function set I used the following:</w:t>
+      </w:r>
+    </w:p>
+    <w:p>
+      <w:pPr>
+        <w:pStyle w:val="ListParagraph"/>
+        <w:numPr>
+          <w:ilvl w:val="0"/>
+          <w:numId w:val="3"/>
+        </w:numPr>
+      </w:pPr>
+      <w:r>
+        <w:t>Basic arithmetic operators (+, -, /, *)</w:t>
+      </w:r>
+    </w:p>
+    <w:p>
+      <w:pPr>
+        <w:pStyle w:val="ListParagraph"/>
+        <w:numPr>
+          <w:ilvl w:val="0"/>
+          <w:numId w:val="3"/>
+        </w:numPr>
+      </w:pPr>
+      <w:r>
+        <w:t>Negation operator (-)</w:t>
+      </w:r>
+    </w:p>
+    <w:p>
+      <w:pPr>
+        <w:pStyle w:val="ListParagraph"/>
+        <w:numPr>
+          <w:ilvl w:val="0"/>
+          <w:numId w:val="3"/>
+        </w:numPr>
+      </w:pPr>
+      <w:r>
+        <w:t>Absolute operator (| x |)</w:t>
+      </w:r>
+    </w:p>
+    <w:p>
+      <w:pPr>
+        <w:pStyle w:val="ListParagraph"/>
+        <w:numPr>
+          <w:ilvl w:val="0"/>
+          <w:numId w:val="3"/>
+        </w:numPr>
+      </w:pPr>
+      <w:r>
+        <w:t>Trigonometry operators (sin, cos)</w:t>
+      </w:r>
+    </w:p>
+    <w:p>
+      <w:r>
+        <w:t xml:space="preserve">I did not use additional operators such as “tan” due to the </w:t>
+      </w:r>
+      <w:r>
+        <w:t>problem having a lower likelihood of using it, which could potentially reduce accuracies with redundant functions. All the operators selected are used in the functions from the handout and can in-turn produce solutions close-to or the same as the example functions.</w:t>
+      </w:r>
+    </w:p>
+    <w:p/>
+    <w:p>
+      <w:pPr>
+        <w:pStyle w:val="Heading3"/>
+      </w:pPr>
+      <w:r>
+        <w:t>Terminal Set</w:t>
+      </w:r>
+    </w:p>
+    <w:p>
+      <w:pPr>
+        <w:rPr>
+          <w:lang w:val="en-GB" w:eastAsia="en-US"/>
+        </w:rPr>
+      </w:pPr>
+      <w:r>
+        <w:rPr>
+          <w:lang w:val="en-GB" w:eastAsia="en-US"/>
+        </w:rPr>
+        <w:t>For my terminal set I used the following:</w:t>
+      </w:r>
+    </w:p>
+    <w:p>
+      <w:pPr>
+        <w:pStyle w:val="ListParagraph"/>
+        <w:numPr>
+          <w:ilvl w:val="0"/>
+          <w:numId w:val="2"/>
+        </w:numPr>
+      </w:pPr>
+      <w:r>
+        <w:t>Random integers between -10 and 10</w:t>
+      </w:r>
+    </w:p>
+    <w:p>
+      <w:pPr>
+        <w:pStyle w:val="ListParagraph"/>
+        <w:numPr>
+          <w:ilvl w:val="0"/>
+          <w:numId w:val="2"/>
+        </w:numPr>
+      </w:pPr>
+      <w:r>
+        <w:t>The argument “x”, mandatory to produce non-linear functions</w:t>
+      </w:r>
+    </w:p>
+    <w:p>
+      <w:r>
+        <w:lastRenderedPageBreak/>
+        <w:t xml:space="preserve">The random integers are capped to 10 and -10 </w:t>
+      </w:r>
+      <w:r>
+        <w:t>because having too large of numbers can produce functions with exaggerated features, which in-turn will likely lead to lower accuracies or training times.</w:t>
+      </w:r>
+    </w:p>
+    <w:p/>
+    <w:p>
+      <w:pPr>
+        <w:pStyle w:val="Heading3"/>
+      </w:pPr>
+      <w:r>
+        <w:t>Parameters</w:t>
+      </w:r>
+    </w:p>
+    <w:tbl>
+      <w:tblPr>
+        <w:tblStyle w:val="TableGrid"/>
+        <w:tblW w:w="0" w:type="auto"/>
+        <w:tblLook w:val="04A0" w:firstRow="1" w:lastRow="0" w:firstColumn="1" w:lastColumn="0" w:noHBand="0" w:noVBand="1"/>
+      </w:tblPr>
+      <w:tblGrid>
+        <w:gridCol w:w="4508"/>
+        <w:gridCol w:w="4508"/>
+      </w:tblGrid>
+      <w:tr>
+        <w:tc>
+          <w:tcPr>
+            <w:tcW w:w="4508" w:type="dxa"/>
+          </w:tcPr>
+          <w:p>
+            <w:pPr>
+              <w:rPr>
+                <w:lang w:val="en-GB" w:eastAsia="en-US"/>
+              </w:rPr>
+            </w:pPr>
+            <w:r>
+              <w:rPr>
+                <w:lang w:val="en-GB" w:eastAsia="en-US"/>
+              </w:rPr>
+              <w:t>Population</w:t>
+            </w:r>
+          </w:p>
+        </w:tc>
+        <w:tc>
+          <w:tcPr>
+            <w:tcW w:w="4508" w:type="dxa"/>
+          </w:tcPr>
+          <w:p>
+            <w:pPr>
+              <w:rPr>
+                <w:lang w:val="en-GB" w:eastAsia="en-US"/>
+              </w:rPr>
+            </w:pPr>
+            <w:r>
+              <w:rPr>
+                <w:lang w:val="en-GB" w:eastAsia="en-US"/>
+              </w:rPr>
+              <w:t>1000</w:t>
+            </w:r>
+          </w:p>
+        </w:tc>
+      </w:tr>
+      <w:tr>
+        <w:tc>
+          <w:tcPr>
+            <w:tcW w:w="4508" w:type="dxa"/>
+          </w:tcPr>
+          <w:p>
+            <w:pPr>
+              <w:rPr>
+                <w:lang w:val="en-GB" w:eastAsia="en-US"/>
+              </w:rPr>
+            </w:pPr>
+            <w:r>
+              <w:rPr>
+                <w:lang w:val="en-GB" w:eastAsia="en-US"/>
+              </w:rPr>
+              <w:t>Number of Generations</w:t>
+            </w:r>
+          </w:p>
+        </w:tc>
+        <w:tc>
+          <w:tcPr>
+            <w:tcW w:w="4508" w:type="dxa"/>
+          </w:tcPr>
+          <w:p>
+            <w:pPr>
+              <w:rPr>
+                <w:lang w:val="en-GB" w:eastAsia="en-US"/>
+              </w:rPr>
+            </w:pPr>
+            <w:r>
+              <w:rPr>
+                <w:lang w:val="en-GB" w:eastAsia="en-US"/>
+              </w:rPr>
+              <w:t>150</w:t>
+            </w:r>
+          </w:p>
+        </w:tc>
+      </w:tr>
+      <w:tr>
+        <w:tc>
+          <w:tcPr>
+            <w:tcW w:w="4508" w:type="dxa"/>
+          </w:tcPr>
+          <w:p>
+            <w:pPr>
+              <w:rPr>
+                <w:lang w:val="en-GB" w:eastAsia="en-US"/>
+              </w:rPr>
+            </w:pPr>
+            <w:r>
+              <w:rPr>
+                <w:lang w:val="en-GB" w:eastAsia="en-US"/>
+              </w:rPr>
+              <w:t>Mutation probability</w:t>
+            </w:r>
+          </w:p>
+        </w:tc>
+        <w:tc>
+          <w:tcPr>
+            <w:tcW w:w="4508" w:type="dxa"/>
+          </w:tcPr>
+          <w:p>
+            <w:pPr>
+              <w:rPr>
+                <w:lang w:val="en-GB" w:eastAsia="en-US"/>
+              </w:rPr>
+            </w:pPr>
+            <w:r>
+              <w:rPr>
+                <w:lang w:val="en-GB" w:eastAsia="en-US"/>
+              </w:rPr>
+              <w:t>65%</w:t>
+            </w:r>
+          </w:p>
+        </w:tc>
+      </w:tr>
+      <w:tr>
+        <w:tc>
+          <w:tcPr>
+            <w:tcW w:w="4508" w:type="dxa"/>
+          </w:tcPr>
+          <w:p>
+            <w:pPr>
+              <w:rPr>
+                <w:lang w:val="en-GB" w:eastAsia="en-US"/>
+              </w:rPr>
+            </w:pPr>
+            <w:r>
+              <w:rPr>
+                <w:lang w:val="en-GB" w:eastAsia="en-US"/>
+              </w:rPr>
+              <w:t>Crossover probability</w:t>
+            </w:r>
+          </w:p>
+        </w:tc>
+        <w:tc>
+          <w:tcPr>
+            <w:tcW w:w="4508" w:type="dxa"/>
+          </w:tcPr>
+          <w:p>
+            <w:pPr>
+              <w:rPr>
+                <w:lang w:val="en-GB" w:eastAsia="en-US"/>
+              </w:rPr>
+            </w:pPr>
+            <w:r>
+              <w:rPr>
+                <w:lang w:val="en-GB" w:eastAsia="en-US"/>
+              </w:rPr>
+              <w:t>15%</w:t>
+            </w:r>
+          </w:p>
+        </w:tc>
+      </w:tr>
+      <w:tr>
+        <w:tc>
+          <w:tcPr>
+            <w:tcW w:w="4508" w:type="dxa"/>
+          </w:tcPr>
+          <w:p>
+            <w:pPr>
+              <w:rPr>
+                <w:lang w:val="en-GB" w:eastAsia="en-US"/>
+              </w:rPr>
+            </w:pPr>
+            <w:r>
+              <w:rPr>
+                <w:lang w:val="en-GB" w:eastAsia="en-US"/>
+              </w:rPr>
+              <w:t>Termination Criteria</w:t>
+            </w:r>
+          </w:p>
+        </w:tc>
+        <w:tc>
+          <w:tcPr>
+            <w:tcW w:w="4508" w:type="dxa"/>
+          </w:tcPr>
+          <w:p>
+            <w:pPr>
+              <w:rPr>
+                <w:lang w:val="en-GB" w:eastAsia="en-US"/>
+              </w:rPr>
+            </w:pPr>
+            <w:r>
+              <w:rPr>
+                <w:lang w:val="en-GB" w:eastAsia="en-US"/>
+              </w:rPr>
+              <w:t>Number of generations reached</w:t>
+            </w:r>
+          </w:p>
+        </w:tc>
+      </w:tr>
+      <w:tr>
+        <w:tc>
+          <w:tcPr>
+            <w:tcW w:w="4508" w:type="dxa"/>
+          </w:tcPr>
+          <w:p>
+            <w:pPr>
+              <w:rPr>
+                <w:lang w:val="en-GB" w:eastAsia="en-US"/>
+              </w:rPr>
+            </w:pPr>
+            <w:r>
+              <w:rPr>
+                <w:lang w:val="en-GB" w:eastAsia="en-US"/>
+              </w:rPr>
+              <w:t>Max tree depth</w:t>
+            </w:r>
+          </w:p>
+        </w:tc>
+        <w:tc>
+          <w:tcPr>
+            <w:tcW w:w="4508" w:type="dxa"/>
+          </w:tcPr>
+          <w:p>
+            <w:pPr>
+              <w:rPr>
+                <w:lang w:val="en-GB" w:eastAsia="en-US"/>
+              </w:rPr>
+            </w:pPr>
+            <w:r>
+              <w:rPr>
+                <w:lang w:val="en-GB" w:eastAsia="en-US"/>
+              </w:rPr>
+              <w:t>Unlimited</w:t>
+            </w:r>
+          </w:p>
+        </w:tc>
+      </w:tr>
+    </w:tbl>
+    <w:p>
+      <w:pPr>
+        <w:rPr>
+          <w:lang w:val="en-GB" w:eastAsia="en-US"/>
+        </w:rPr>
+      </w:pPr>
+    </w:p>
+    <w:p>
+      <w:pPr>
+        <w:pStyle w:val="Heading3"/>
+      </w:pPr>
+      <w:r>
+        <w:t>Evaluation</w:t>
+      </w:r>
+    </w:p>
+    <w:p>
+      <w:pPr>
+        <w:rPr>
+          <w:lang w:val="en-GB" w:eastAsia="en-US"/>
+        </w:rPr>
+      </w:pPr>
+      <w:r>
+        <w:rPr>
+          <w:lang w:val="en-GB" w:eastAsia="en-US"/>
+        </w:rPr>
+        <w:t xml:space="preserve">For the fitness function I minimise the distance between the function my genetic program produces and the target functions. This is done by testing the function my program against a set of points (comprising of </w:t>
+      </w:r>
+      <w:r>
+        <w:rPr>
+          <w:lang w:val="en-GB" w:eastAsia="en-US"/>
+        </w:rPr>
+        <w:t>100</w:t>
+      </w:r>
+      <w:r>
+        <w:rPr>
+          <w:lang w:val="en-GB" w:eastAsia="en-US"/>
+        </w:rPr>
+        <w:t xml:space="preserve"> points between x=-20 and x=20, every 0.2</w:t>
+      </w:r>
+      <w:r>
+        <w:rPr>
+          <w:lang w:val="en-GB" w:eastAsia="en-US"/>
+        </w:rPr>
+        <w:t>0</w:t>
+      </w:r>
+      <w:r>
+        <w:rPr>
+          <w:lang w:val="en-GB" w:eastAsia="en-US"/>
+        </w:rPr>
+        <w:t>)</w:t>
+      </w:r>
+      <w:r>
+        <w:rPr>
+          <w:lang w:val="en-GB" w:eastAsia="en-US"/>
+        </w:rPr>
+        <w:t xml:space="preserve">. The distance of each point in the function my produced GP function and the target function is summed. Each point’s distance is also run under an absolute function to account for negative distances. Functions with the lowest total fitness are likely to continue to future generations and propagate its features to more individuals </w:t>
+      </w:r>
+      <w:r>
+        <w:rPr>
+          <w:lang w:val="en-GB" w:eastAsia="en-US"/>
+        </w:rPr>
+        <w:t>by crossover</w:t>
+      </w:r>
+      <w:r>
+        <w:rPr>
+          <w:lang w:val="en-GB" w:eastAsia="en-US"/>
+        </w:rPr>
+        <w:t>.</w:t>
+      </w:r>
+    </w:p>
+    <w:p>
+      <w:pPr>
+        <w:rPr>
+          <w:lang w:val="en-GB" w:eastAsia="en-US"/>
+        </w:rPr>
+      </w:pPr>
+    </w:p>
+    <w:p>
+      <w:pPr>
+        <w:pStyle w:val="Heading3"/>
+      </w:pPr>
+      <w:r>
+        <w:t>Results</w:t>
+      </w:r>
+    </w:p>
+    <w:tbl>
+      <w:tblPr>
+        <w:tblStyle w:val="TableGrid"/>
+        <w:tblW w:w="0" w:type="auto"/>
+        <w:tblLook w:val="04A0" w:firstRow="1" w:lastRow="0" w:firstColumn="1" w:lastColumn="0" w:noHBand="0" w:noVBand="1"/>
+      </w:tblPr>
+      <w:tblGrid>
+        <w:gridCol w:w="1359"/>
+        <w:gridCol w:w="2345"/>
+        <w:gridCol w:w="5312"/>
+      </w:tblGrid>
+      <w:tr>
+        <w:tc>
+          <w:tcPr>
+            <w:tcW w:w="1359" w:type="dxa"/>
+            <w:shd w:val="clear" w:color="auto" w:fill="D9D9D9" w:themeFill="background1" w:themeFillShade="D9"/>
+          </w:tcPr>
+          <w:p>
+            <w:r>
+              <w:t>Run / Seed</w:t>
+            </w:r>
+          </w:p>
+        </w:tc>
+        <w:tc>
+          <w:tcPr>
+            <w:tcW w:w="2345" w:type="dxa"/>
+            <w:shd w:val="clear" w:color="auto" w:fill="D9D9D9" w:themeFill="background1" w:themeFillShade="D9"/>
+          </w:tcPr>
+          <w:p>
+            <w:r>
+              <w:t>Fitness</w:t>
+            </w:r>
+          </w:p>
+        </w:tc>
+        <w:tc>
+          <w:tcPr>
+            <w:tcW w:w="5312" w:type="dxa"/>
+            <w:shd w:val="clear" w:color="auto" w:fill="D9D9D9" w:themeFill="background1" w:themeFillShade="D9"/>
+          </w:tcPr>
+          <w:p>
+            <w:r>
+              <w:t>Best Tree</w:t>
+            </w:r>
+          </w:p>
+        </w:tc>
+      </w:tr>
+      <w:tr>
+        <w:tc>
+          <w:tcPr>
+            <w:tcW w:w="1359" w:type="dxa"/>
+          </w:tcPr>
+          <w:p>
+            <w:r>
+              <w:t>0</w:t>
+            </w:r>
+          </w:p>
+        </w:tc>
+        <w:tc>
+          <w:tcPr>
+            <w:tcW w:w="2345" w:type="dxa"/>
+          </w:tcPr>
+          <w:p>
+            <w:r>
+              <w:t>0.3654166681124046</w:t>
+            </w:r>
+          </w:p>
+        </w:tc>
+        <w:tc>
+          <w:tcPr>
+            <w:tcW w:w="5312" w:type="dxa"/>
+          </w:tcPr>
+          <w:p>
+            <w:proofErr w:type="spellStart"/>
+            <w:proofErr w:type="gramStart"/>
+            <w:r>
+              <w:t>mul</w:t>
+            </w:r>
+            <w:proofErr w:type="spellEnd"/>
+            <w:r>
+              <w:t>(</w:t>
+            </w:r>
+            <w:proofErr w:type="gramEnd"/>
+            <w:r>
+              <w:t>div(sub(2, abs(add(add(sub(abs(abs(x)), x), abs(div(-3, abs(x)))), x))), 2), sub(x, abs(x)))</w:t>
+            </w:r>
+          </w:p>
+        </w:tc>
+      </w:tr>
+      <w:tr>
+        <w:tc>
+          <w:tcPr>
+            <w:tcW w:w="1359" w:type="dxa"/>
+          </w:tcPr>
+          <w:p>
+            <w:r>
+              <w:t>1</w:t>
+            </w:r>
+          </w:p>
+        </w:tc>
+        <w:tc>
+          <w:tcPr>
+            <w:tcW w:w="2345" w:type="dxa"/>
+          </w:tcPr>
+          <w:p>
+            <w:r>
+              <w:t>0.5866055693405542</w:t>
+            </w:r>
+          </w:p>
+        </w:tc>
+        <w:tc>
+          <w:tcPr>
+            <w:tcW w:w="5312" w:type="dxa"/>
+          </w:tcPr>
+          <w:p>
+            <w:r>
+              <w:t>sub(abs(sub(add(div(add(abs(x), sub(abs(sub(add(div(x, -2), neg(2)), abs(abs(x)))), 10)), abs(sub(add(div(add(-2, sub(abs(sub(neg(x), x)), x)), x), sin(abs(x))), x))), sub(abs(sub(neg(x), abs(sub(sub(sub(sub(abs(</w:t>
+            </w:r>
+            <w:proofErr w:type="spellStart"/>
+            <w:r>
+              <w:t>mul</w:t>
+            </w:r>
+            <w:proofErr w:type="spellEnd"/>
+            <w:r>
+              <w:t>(sub(x, abs(x)), add(div(x, -2), neg(2)))), -9), x), abs(x)), 7)))), x)), x)), x)</w:t>
+            </w:r>
+          </w:p>
+        </w:tc>
+      </w:tr>
+      <w:tr>
+        <w:tc>
+          <w:tcPr>
+            <w:tcW w:w="1359" w:type="dxa"/>
+          </w:tcPr>
+          <w:p>
+            <w:r>
+              <w:t>2</w:t>
+            </w:r>
+          </w:p>
+        </w:tc>
+        <w:tc>
+          <w:tcPr>
+            <w:tcW w:w="2345" w:type="dxa"/>
+          </w:tcPr>
+          <w:p>
+            <w:r>
+              <w:t>1.6109340854435248</w:t>
+            </w:r>
+          </w:p>
+        </w:tc>
+        <w:tc>
+          <w:tcPr>
+            <w:tcW w:w="5312" w:type="dxa"/>
+          </w:tcPr>
+          <w:p>
+            <w:r>
+              <w:t xml:space="preserve">add(abs(add(add(add(x, </w:t>
+            </w:r>
+            <w:proofErr w:type="spellStart"/>
+            <w:r>
+              <w:t>mul</w:t>
+            </w:r>
+            <w:proofErr w:type="spellEnd"/>
+            <w:r>
+              <w:t>(</w:t>
+            </w:r>
+            <w:proofErr w:type="spellStart"/>
+            <w:r>
+              <w:t>mul</w:t>
+            </w:r>
+            <w:proofErr w:type="spellEnd"/>
+            <w:r>
+              <w:t>(x, add(sub(abs(x), x), -10)), sin(cos(-1)))), add(x, abs(x))), add(div(add(add(add(x, sub(abs(neg(x)), sub(-4, x))), add(x, add(x, sin(cos(add(sub(abs(x), x), -10)))))), 1), abs(x)), add(add(div(add(x, 1), add(5, 1)), -10), x)))), neg(div(add(add(add(add(sub(sub(add(add(7, x), add(add(abs(x), abs(sub(x, sin(abs(x))))), 7)), sin(abs(x))), x), sub(x, sin(abs(x)))), x), cos(div(add(add(</w:t>
+            </w:r>
+            <w:proofErr w:type="spellStart"/>
+            <w:r>
+              <w:t>mul</w:t>
+            </w:r>
+            <w:proofErr w:type="spellEnd"/>
+            <w:r>
+              <w:t xml:space="preserve">(x, add(sub(abs(neg(abs(x))), x), -10)), add(add(abs(10), x), add(abs(neg(abs(x))), sin(5)))), add(x, 1)), abs(x)))), cos(div(add(add(add(x, sub(abs(neg(x)), sub(sin(x), abs(x)))), add(x, x)), add(add(add(x, </w:t>
+            </w:r>
+            <w:proofErr w:type="spellStart"/>
+            <w:r>
+              <w:t>mul</w:t>
+            </w:r>
+            <w:proofErr w:type="spellEnd"/>
+            <w:r>
+              <w:t>(</w:t>
+            </w:r>
+            <w:proofErr w:type="spellStart"/>
+            <w:r>
+              <w:t>mul</w:t>
+            </w:r>
+            <w:proofErr w:type="spellEnd"/>
+            <w:r>
+              <w:t>(x, add(sub(abs(x), x), -10)), sin(cos(-1)))), add(x, abs(x))), add(div(add(add(cos(-</w:t>
+            </w:r>
+            <w:r>
+              <w:lastRenderedPageBreak/>
+              <w:t>1), add(x, add(x, sin(cos(-5))))), 1), abs(x)), add(add(div(add(x, 1), add(5, 1)), -10), x)))), abs(</w:t>
+            </w:r>
+            <w:proofErr w:type="spellStart"/>
+            <w:r>
+              <w:t>mul</w:t>
+            </w:r>
+            <w:proofErr w:type="spellEnd"/>
+            <w:r>
+              <w:t>(</w:t>
+            </w:r>
+            <w:proofErr w:type="spellStart"/>
+            <w:r>
+              <w:t>mul</w:t>
+            </w:r>
+            <w:proofErr w:type="spellEnd"/>
+            <w:r>
+              <w:t>(x, add(sub(x, x), -10)), sin(cos(-1))))))), abs(-4))))</w:t>
+            </w:r>
+          </w:p>
+        </w:tc>
+      </w:tr>
+      <w:tr>
+        <w:tc>
+          <w:tcPr>
+            <w:tcW w:w="1359" w:type="dxa"/>
+            <w:shd w:val="clear" w:color="auto" w:fill="D9D9D9" w:themeFill="background1" w:themeFillShade="D9"/>
+          </w:tcPr>
+          <w:p>
+            <w:r>
+              <w:lastRenderedPageBreak/>
+              <w:t>Mean</w:t>
+            </w:r>
+          </w:p>
+        </w:tc>
+        <w:tc>
+          <w:tcPr>
+            <w:tcW w:w="2345" w:type="dxa"/>
+            <w:shd w:val="clear" w:color="auto" w:fill="D9D9D9" w:themeFill="background1" w:themeFillShade="D9"/>
+            <w:vAlign w:val="bottom"/>
+          </w:tcPr>
+          <w:p>
+            <w:r>
+              <w:rPr>
+                <w:rFonts w:ascii="Calibri" w:hAnsi="Calibri" w:cs="Calibri"/>
+                <w:color w:val="000000"/>
+                <w:sz w:val="22"/>
+                <w:szCs w:val="22"/>
+              </w:rPr>
+              <w:t>0.854319</w:t>
+            </w:r>
+          </w:p>
+        </w:tc>
+        <w:tc>
+          <w:tcPr>
+            <w:tcW w:w="5312" w:type="dxa"/>
+            <w:shd w:val="clear" w:color="auto" w:fill="D9D9D9" w:themeFill="background1" w:themeFillShade="D9"/>
+          </w:tcPr>
+          <w:p/>
+        </w:tc>
+      </w:tr>
+      <w:tr>
+        <w:tc>
+          <w:tcPr>
+            <w:tcW w:w="1359" w:type="dxa"/>
+            <w:shd w:val="clear" w:color="auto" w:fill="D9D9D9" w:themeFill="background1" w:themeFillShade="D9"/>
+          </w:tcPr>
+          <w:p>
+            <w:r>
+              <w:t>Standard Deviation</w:t>
+            </w:r>
+          </w:p>
+        </w:tc>
+        <w:tc>
+          <w:tcPr>
+            <w:tcW w:w="2345" w:type="dxa"/>
+            <w:shd w:val="clear" w:color="auto" w:fill="D9D9D9" w:themeFill="background1" w:themeFillShade="D9"/>
+            <w:vAlign w:val="bottom"/>
+          </w:tcPr>
+          <w:p>
+            <w:r>
+              <w:rPr>
+                <w:rFonts w:ascii="Calibri" w:hAnsi="Calibri" w:cs="Calibri"/>
+                <w:color w:val="000000"/>
+                <w:sz w:val="22"/>
+                <w:szCs w:val="22"/>
+              </w:rPr>
+              <w:t>0.664516</w:t>
+            </w:r>
+          </w:p>
+        </w:tc>
+        <w:tc>
+          <w:tcPr>
+            <w:tcW w:w="5312" w:type="dxa"/>
+            <w:shd w:val="clear" w:color="auto" w:fill="D9D9D9" w:themeFill="background1" w:themeFillShade="D9"/>
+          </w:tcPr>
+          <w:p/>
+        </w:tc>
+      </w:tr>
+    </w:tbl>
+    <w:p/>
+    <w:p>
+      <w:pPr>
+        <w:pStyle w:val="Heading4"/>
+      </w:pPr>
+      <w:r>
+        <w:t xml:space="preserve">Run </w:t>
+      </w:r>
+      <w:r>
+        <w:t>0:</w:t>
+      </w:r>
+    </w:p>
+    <w:p>
+      <w:pPr>
+        <w:rPr>
+          <w:lang w:val="en-GB" w:eastAsia="en-US"/>
+        </w:rPr>
+      </w:pPr>
+      <w:r>
+        <w:rPr>
+          <w:lang w:val="en-GB" w:eastAsia="en-US"/>
+        </w:rPr>
+        <w:t>Red line = GP produced function</w:t>
+      </w:r>
+    </w:p>
+    <w:tbl>
+      <w:tblPr>
+        <w:tblStyle w:val="TableGrid"/>
+        <w:tblW w:w="0" w:type="auto"/>
+        <w:tblLook w:val="04A0" w:firstRow="1" w:lastRow="0" w:firstColumn="1" w:lastColumn="0" w:noHBand="0" w:noVBand="1"/>
+      </w:tblPr>
+      <w:tblGrid>
+        <w:gridCol w:w="9016"/>
+      </w:tblGrid>
+      <w:tr>
+        <w:tc>
+          <w:tcPr>
+            <w:tcW w:w="9016" w:type="dxa"/>
+          </w:tcPr>
+          <w:p>
+            <w:pPr>
+              <w:rPr>
+                <w:lang w:val="en-GB" w:eastAsia="en-US"/>
+              </w:rPr>
+            </w:pPr>
+            <w:r>
+              <w:rPr>
+                <w:lang w:val="en-GB" w:eastAsia="en-US"/>
+              </w:rPr>
+              <w:drawing>
+                <wp:inline distT="0" distB="0" distL="0" distR="0" wp14:anchorId="7A2822BB" wp14:editId="70C94B87">
+                  <wp:extent cx="5166808" cy="3170195"/>
+                  <wp:effectExtent l="0" t="0" r="0" b="0"/>
+                  <wp:docPr id="18" name="Picture 18"/>
+                  <wp:cNvGraphicFramePr>
+                    <a:graphicFrameLocks xmlns:a="http://schemas.openxmlformats.org/drawingml/2006/main" noChangeAspect="1"/>
+                  </wp:cNvGraphicFramePr>
+                  <a:graphic xmlns:a="http://schemas.openxmlformats.org/drawingml/2006/main">
+                    <a:graphicData uri="http://schemas.openxmlformats.org/drawingml/2006/picture">
+                      <pic:pic xmlns:pic="http://schemas.openxmlformats.org/drawingml/2006/picture">
+                        <pic:nvPicPr>
+                          <pic:cNvPr id="1" name=""/>
+                          <pic:cNvPicPr/>
+                        </pic:nvPicPr>
+                        <pic:blipFill>
+                          <a:blip r:embed="rId22"/>
+                          <a:stretch>
+                            <a:fillRect/>
+                          </a:stretch>
+                        </pic:blipFill>
+                        <pic:spPr>
+                          <a:xfrm>
+                            <a:off x="0" y="0"/>
+                            <a:ext cx="5166808" cy="3170195"/>
+                          </a:xfrm>
+                          <a:prstGeom prst="rect">
+                            <a:avLst/>
+                          </a:prstGeom>
+                        </pic:spPr>
+                      </pic:pic>
+                    </a:graphicData>
+                  </a:graphic>
+                </wp:inline>
+              </w:drawing>
+            </w:r>
+          </w:p>
+        </w:tc>
+      </w:tr>
+      <w:tr>
+        <w:tc>
+          <w:tcPr>
+            <w:tcW w:w="9016" w:type="dxa"/>
+          </w:tcPr>
+          <w:p>
+            <w:pPr>
+              <w:rPr>
+                <w:lang w:val="en-GB" w:eastAsia="en-US"/>
+              </w:rPr>
+            </w:pPr>
+            <w:r>
+              <w:rPr>
+                <w:lang w:val="en-GB" w:eastAsia="en-US"/>
+              </w:rPr>
+              <w:t>To reproduce on desmos.com:</w:t>
+            </w:r>
+          </w:p>
+          <w:p>
+            <w:pPr>
+              <w:rPr>
+                <w:lang w:val="en-GB" w:eastAsia="en-US"/>
+              </w:rPr>
+            </w:pPr>
+            <w:r>
+              <w:rPr>
+                <w:lang w:val="en-GB" w:eastAsia="en-US"/>
+              </w:rPr>
+              <w:t>(((2-\left|(((\left|\left|x\right|\right|-</w:t>
+            </w:r>
+            <w:proofErr w:type="gramStart"/>
+            <w:r>
+              <w:rPr>
+                <w:lang w:val="en-GB" w:eastAsia="en-US"/>
+              </w:rPr>
+              <w:t>x)+</w:t>
+            </w:r>
+            <w:proofErr w:type="gramEnd"/>
+            <w:r>
+              <w:rPr>
+                <w:lang w:val="en-GB" w:eastAsia="en-US"/>
+              </w:rPr>
+              <w:t>\left|(-3/\left|x\right|)\right|)+x)\right|)/2)*(x-\left|x\right|))</w:t>
+            </w:r>
+          </w:p>
+        </w:tc>
+      </w:tr>
+    </w:tbl>
+    <w:p>
+      <w:pPr>
+        <w:rPr>
+          <w:lang w:val="en-GB" w:eastAsia="en-US"/>
+        </w:rPr>
+      </w:pPr>
+    </w:p>
+    <w:p>
+      <w:pPr>
+        <w:pStyle w:val="Heading4"/>
+      </w:pPr>
+      <w:r>
+        <w:t xml:space="preserve">Run </w:t>
+      </w:r>
+      <w:r>
+        <w:t>1</w:t>
+      </w:r>
+      <w:r>
+        <w:t>:</w:t>
+      </w:r>
+    </w:p>
+    <w:p>
+      <w:pPr>
+        <w:rPr>
+          <w:lang w:val="en-GB" w:eastAsia="en-US"/>
+        </w:rPr>
+      </w:pPr>
+      <w:r>
+        <w:rPr>
+          <w:lang w:val="en-GB" w:eastAsia="en-US"/>
+        </w:rPr>
+        <w:t>Black line = GP produced function</w:t>
+      </w:r>
+    </w:p>
+    <w:tbl>
+      <w:tblPr>
+        <w:tblStyle w:val="TableGrid"/>
+        <w:tblW w:w="0" w:type="auto"/>
+        <w:tblLook w:val="04A0" w:firstRow="1" w:lastRow="0" w:firstColumn="1" w:lastColumn="0" w:noHBand="0" w:noVBand="1"/>
+      </w:tblPr>
+      <w:tblGrid>
+        <w:gridCol w:w="9016"/>
+      </w:tblGrid>
+      <w:tr>
+        <w:tc>
+          <w:tcPr>
+            <w:tcW w:w="9016" w:type="dxa"/>
+          </w:tcPr>
+          <w:p>
+            <w:pPr>
+              <w:rPr>
+                <w:lang w:val="en-GB" w:eastAsia="en-US"/>
+              </w:rPr>
+            </w:pPr>
+            <w:r>
+              <w:rPr>
+                <w:lang w:val="en-GB" w:eastAsia="en-US"/>
+              </w:rPr>
+              <w:lastRenderedPageBreak/>
+              <w:drawing>
+                <wp:inline distT="0" distB="0" distL="0" distR="0" wp14:anchorId="7ACF26AB" wp14:editId="412C29BD">
+                  <wp:extent cx="5136325" cy="3154953"/>
+                  <wp:effectExtent l="0" t="0" r="7620" b="7620"/>
+                  <wp:docPr id="19" name="Picture 19"/>
+                  <wp:cNvGraphicFramePr>
+                    <a:graphicFrameLocks xmlns:a="http://schemas.openxmlformats.org/drawingml/2006/main" noChangeAspect="1"/>
+                  </wp:cNvGraphicFramePr>
+                  <a:graphic xmlns:a="http://schemas.openxmlformats.org/drawingml/2006/main">
+                    <a:graphicData uri="http://schemas.openxmlformats.org/drawingml/2006/picture">
+                      <pic:pic xmlns:pic="http://schemas.openxmlformats.org/drawingml/2006/picture">
+                        <pic:nvPicPr>
+                          <pic:cNvPr id="1" name=""/>
+                          <pic:cNvPicPr/>
+                        </pic:nvPicPr>
+                        <pic:blipFill>
+                          <a:blip r:embed="rId23"/>
+                          <a:stretch>
+                            <a:fillRect/>
+                          </a:stretch>
+                        </pic:blipFill>
+                        <pic:spPr>
+                          <a:xfrm>
+                            <a:off x="0" y="0"/>
+                            <a:ext cx="5136325" cy="3154953"/>
+                          </a:xfrm>
+                          <a:prstGeom prst="rect">
+                            <a:avLst/>
+                          </a:prstGeom>
+                        </pic:spPr>
+                      </pic:pic>
+                    </a:graphicData>
+                  </a:graphic>
+                </wp:inline>
+              </w:drawing>
+            </w:r>
+          </w:p>
+        </w:tc>
+      </w:tr>
+      <w:tr>
+        <w:tc>
+          <w:tcPr>
+            <w:tcW w:w="9016" w:type="dxa"/>
+          </w:tcPr>
+          <w:p>
+            <w:pPr>
+              <w:rPr>
+                <w:lang w:val="en-GB" w:eastAsia="en-US"/>
+              </w:rPr>
+            </w:pPr>
+            <w:r>
+              <w:rPr>
+                <w:lang w:val="en-GB" w:eastAsia="en-US"/>
+              </w:rPr>
+              <w:t>To reproduce on desmos.com:</w:t>
+            </w:r>
+          </w:p>
+          <w:p>
+            <w:pPr>
+              <w:rPr>
+                <w:lang w:val="en-GB" w:eastAsia="en-US"/>
+              </w:rPr>
+            </w:pPr>
+            <w:r>
+              <w:rPr>
+                <w:lang w:val="en-GB" w:eastAsia="en-US"/>
+              </w:rPr>
+              <w:t>(\left|((((\left|x\right|+(\left|(((x/-2)+-2)-\left|\left|x\right|\right|)\right|-10))/\left|((((-2+(\left|(-x-x)\right|-x))/x)+\sin(\left|x\right|))-x)\right|)+(\left|(-x-\left|((((\left|((x-\left|x\right|)*((x/-2)+-2))\right|--9)-x)-\left|x\right|)-7)\right|)\right|-x))-x)\right|-x)</w:t>
+            </w:r>
+          </w:p>
+        </w:tc>
+      </w:tr>
+    </w:tbl>
+    <w:p>
+      <w:pPr>
+        <w:rPr>
+          <w:lang w:val="en-GB" w:eastAsia="en-US"/>
+        </w:rPr>
+      </w:pPr>
+    </w:p>
+    <w:p>
+      <w:pPr>
+        <w:rPr>
+          <w:lang w:val="en-GB" w:eastAsia="en-US"/>
+        </w:rPr>
+      </w:pPr>
+    </w:p>
+    <w:p>
+      <w:pPr>
+        <w:pStyle w:val="Heading4"/>
+      </w:pPr>
+      <w:r>
+        <w:t xml:space="preserve">Run </w:t>
+      </w:r>
+      <w:r>
+        <w:t>2</w:t>
+      </w:r>
+      <w:r>
+        <w:t>:</w:t>
+      </w:r>
+    </w:p>
+    <w:p>
+      <w:pPr>
+        <w:rPr>
+          <w:lang w:val="en-GB" w:eastAsia="en-US"/>
+        </w:rPr>
+      </w:pPr>
+      <w:r>
+        <w:rPr>
+          <w:lang w:val="en-GB" w:eastAsia="en-US"/>
+        </w:rPr>
+        <w:t>Purple line = GP produced function</w:t>
+      </w:r>
+    </w:p>
+    <w:tbl>
+      <w:tblPr>
+        <w:tblStyle w:val="TableGrid"/>
+        <w:tblW w:w="0" w:type="auto"/>
+        <w:tblLook w:val="04A0" w:firstRow="1" w:lastRow="0" w:firstColumn="1" w:lastColumn="0" w:noHBand="0" w:noVBand="1"/>
+      </w:tblPr>
+      <w:tblGrid>
+        <w:gridCol w:w="9016"/>
+      </w:tblGrid>
+      <w:tr>
+        <w:tc>
+          <w:tcPr>
+            <w:tcW w:w="9016" w:type="dxa"/>
+          </w:tcPr>
+          <w:p>
+            <w:pPr>
+              <w:rPr>
+                <w:lang w:val="en-GB" w:eastAsia="en-US"/>
+              </w:rPr>
+            </w:pPr>
+            <w:r>
+              <w:rPr>
+                <w:lang w:val="en-GB" w:eastAsia="en-US"/>
+              </w:rPr>
+              <w:drawing>
+                <wp:inline distT="0" distB="0" distL="0" distR="0" wp14:anchorId="5A96A27F" wp14:editId="5FE4C4F7">
+                  <wp:extent cx="5121084" cy="3132091"/>
+                  <wp:effectExtent l="0" t="0" r="3810" b="0"/>
+                  <wp:docPr id="20" name="Picture 20"/>
+                  <wp:cNvGraphicFramePr>
+                    <a:graphicFrameLocks xmlns:a="http://schemas.openxmlformats.org/drawingml/2006/main" noChangeAspect="1"/>
+                  </wp:cNvGraphicFramePr>
+                  <a:graphic xmlns:a="http://schemas.openxmlformats.org/drawingml/2006/main">
+                    <a:graphicData uri="http://schemas.openxmlformats.org/drawingml/2006/picture">
+                      <pic:pic xmlns:pic="http://schemas.openxmlformats.org/drawingml/2006/picture">
+                        <pic:nvPicPr>
+                          <pic:cNvPr id="1" name=""/>
+                          <pic:cNvPicPr/>
+                        </pic:nvPicPr>
+                        <pic:blipFill>
+                          <a:blip r:embed="rId24"/>
+                          <a:stretch>
+                            <a:fillRect/>
+                          </a:stretch>
+                        </pic:blipFill>
+                        <pic:spPr>
+                          <a:xfrm>
+                            <a:off x="0" y="0"/>
+                            <a:ext cx="5121084" cy="3132091"/>
+                          </a:xfrm>
+                          <a:prstGeom prst="rect">
+                            <a:avLst/>
+                          </a:prstGeom>
+                        </pic:spPr>
+                      </pic:pic>
+                    </a:graphicData>
+                  </a:graphic>
+                </wp:inline>
+              </w:drawing>
+            </w:r>
+          </w:p>
+        </w:tc>
+      </w:tr>
+      <w:tr>
+        <w:tc>
+          <w:tcPr>
+            <w:tcW w:w="9016" w:type="dxa"/>
+          </w:tcPr>
+          <w:p>
+            <w:pPr>
+              <w:rPr>
+                <w:lang w:val="en-GB" w:eastAsia="en-US"/>
+              </w:rPr>
+            </w:pPr>
+            <w:r>
+              <w:rPr>
+                <w:lang w:val="en-GB" w:eastAsia="en-US"/>
+              </w:rPr>
+              <w:t>To reproduce on desmos.com:</w:t>
+            </w:r>
+          </w:p>
+          <w:p>
+            <w:pPr>
+              <w:rPr>
+                <w:lang w:val="en-GB" w:eastAsia="en-US"/>
+              </w:rPr>
+            </w:pPr>
+            <w:r>
+              <w:rPr>
+                <w:lang w:val="en-GB" w:eastAsia="en-US"/>
+              </w:rPr>
+              <w:t>(\left|(((x+((x*((\left|x\right|-x)+-10))*\sin(\cos(-1))))+(x+\left|x\right|))+(((((x+(\left|-x\right|-(-4-x)))+(x+(x+\sin(\cos(((\left|x\right|-x)+-10))))))+1)/\left|x\right|)+((((x+1)/(5+1))+-10)+x)))\right|+-(((((((((7+x)+((\left|x\right|+\left|(x-\sin(\left|x\right|))\right|)+7))-\sin(\left|x\right|))-</w:t>
+            </w:r>
+            <w:r>
+              <w:rPr>
+                <w:lang w:val="en-GB" w:eastAsia="en-US"/>
+              </w:rPr>
+              <w:lastRenderedPageBreak/>
+              <w:t>x)+(x-\sin(\left|x\right|)))+x)+\cos(((((x*((\left|-\left|x\right|\right|-x)+-10))+((\left|10\right|+x)+(\left|-\left|x\right|\right|+\sin(5))))+(x+1))/\left|x\right|)))+\cos(((((x+(\left|-x\right|-(\sin(x)-\left|x\right|)))+(x+x))+(((x+((x*((\left|x\right|-x)+-10))*\sin(\cos(-1))))+(x+\left|x\right|))+((((\cos(-1)+(x+(x+\sin(\cos(-5)))))+1)/\left|x\right|)+((((x+1)/(5+1))+-10)+x))))/\left|((x*((x-x)+-10))*\sin(\cos(-1)))\right|)))/\left|-4\right|))</w:t>
+            </w:r>
+          </w:p>
+        </w:tc>
+      </w:tr>
+    </w:tbl>
+    <w:p>
+      <w:pPr>
+        <w:rPr>
+          <w:lang w:val="en-GB" w:eastAsia="en-US"/>
+        </w:rPr>
+      </w:pPr>
+    </w:p>
+    <w:p>
+      <w:pPr>
+        <w:rPr>
+          <w:lang w:val="en-GB" w:eastAsia="en-US"/>
+        </w:rPr>
+      </w:pPr>
+    </w:p>
+    <w:p>
+      <w:pPr>
+        <w:pStyle w:val="Heading3"/>
+      </w:pPr>
+      <w:r>
+        <w:t>All together + Discussion</w:t>
+      </w:r>
+    </w:p>
+    <w:p>
+      <w:pPr>
+        <w:rPr>
+          <w:lang w:val="en-GB" w:eastAsia="en-US"/>
+        </w:rPr>
+      </w:pPr>
+      <w:r>
+        <w:rPr>
+          <w:lang w:val="en-GB" w:eastAsia="en-US"/>
+        </w:rPr>
+        <w:drawing>
+          <wp:inline distT="0" distB="0" distL="0" distR="0" wp14:anchorId="5BB490C0" wp14:editId="3921F00A">
+            <wp:extent cx="5121084" cy="3147333"/>
+            <wp:effectExtent l="0" t="0" r="3810" b="0"/>
+            <wp:docPr id="21" name="Picture 21"/>
+            <wp:cNvGraphicFramePr>
+              <a:graphicFrameLocks xmlns:a="http://schemas.openxmlformats.org/drawingml/2006/main" noChangeAspect="1"/>
+            </wp:cNvGraphicFramePr>
+            <a:graphic xmlns:a="http://schemas.openxmlformats.org/drawingml/2006/main">
+              <a:graphicData uri="http://schemas.openxmlformats.org/drawingml/2006/picture">
+                <pic:pic xmlns:pic="http://schemas.openxmlformats.org/drawingml/2006/picture">
+                  <pic:nvPicPr>
+                    <pic:cNvPr id="1" name=""/>
+                    <pic:cNvPicPr/>
+                  </pic:nvPicPr>
+                  <pic:blipFill>
+                    <a:blip r:embed="rId25"/>
+                    <a:stretch>
+                      <a:fillRect/>
+                    </a:stretch>
+                  </pic:blipFill>
+                  <pic:spPr>
+                    <a:xfrm>
+                      <a:off x="0" y="0"/>
+                      <a:ext cx="5121084" cy="3147333"/>
+                    </a:xfrm>
+                    <a:prstGeom prst="rect">
+                      <a:avLst/>
+                    </a:prstGeom>
+                  </pic:spPr>
+                </pic:pic>
+              </a:graphicData>
+            </a:graphic>
+          </wp:inline>
+        </w:drawing>
+      </w:r>
+    </w:p>
+    <w:p>
+      <w:pPr>
+        <w:rPr>
+          <w:lang w:val="en-GB" w:eastAsia="en-US"/>
+        </w:rPr>
+      </w:pPr>
+    </w:p>
+    <w:p>
+      <w:pPr>
+        <w:rPr>
+          <w:lang w:val="en-GB" w:eastAsia="en-US"/>
+        </w:rPr>
+      </w:pPr>
+      <w:r>
+        <w:rPr>
+          <w:lang w:val="en-GB" w:eastAsia="en-US"/>
+        </w:rPr>
+        <w:t xml:space="preserve">The produced functions from my 3 runs all had relatively low fitness values (all lower than 1.62), which indicates that my GP is producing good solutions with the parameters I gave it. </w:t>
+      </w:r>
+    </w:p>
+    <w:p>
+      <w:pPr>
+        <w:rPr>
+          <w:lang w:val="en-GB" w:eastAsia="en-US"/>
+        </w:rPr>
+      </w:pPr>
+    </w:p>
+    <w:p>
+      <w:pPr>
+        <w:rPr>
+          <w:lang w:val="en-GB" w:eastAsia="en-US"/>
+        </w:rPr>
+      </w:pPr>
+      <w:r>
+        <w:rPr>
+          <w:lang w:val="en-GB" w:eastAsia="en-US"/>
+        </w:rPr>
+        <w:t xml:space="preserve">Run 1 (red line) managed to match the left equation perfectly but not the right side. Run 3 (purple line) was able to replicate the sin wave at the correct x-intercept but not the correct wave amplitude. I predict that with more generations that </w:t>
+      </w:r>
+      <w:r>
+        <w:rPr>
+          <w:lang w:val="en-GB" w:eastAsia="en-US"/>
+        </w:rPr>
+        <w:t>can</w:t>
+      </w:r>
+      <w:r>
+        <w:rPr>
+          <w:lang w:val="en-GB" w:eastAsia="en-US"/>
+        </w:rPr>
+        <w:t xml:space="preserve"> be corrected relatively easily. I did find that since I only tested values from -20 to 20, that some of my produced functions would </w:t>
+      </w:r>
+      <w:r>
+        <w:rPr>
+          <w:lang w:val="en-GB" w:eastAsia="en-US"/>
+        </w:rPr>
+        <w:t xml:space="preserve">produce random results outside of this range. </w:t>
+      </w:r>
+    </w:p>
+    <w:p>
+      <w:pPr>
+        <w:rPr>
+          <w:lang w:val="en-GB" w:eastAsia="en-US"/>
+        </w:rPr>
+      </w:pPr>
+    </w:p>
+    <w:p>
+      <w:pPr>
+        <w:rPr>
+          <w:lang w:val="en-GB" w:eastAsia="en-US"/>
+        </w:rPr>
+      </w:pPr>
+      <w:r>
+        <w:rPr>
+          <w:lang w:val="en-GB" w:eastAsia="en-US"/>
+        </w:rPr>
+        <w:t xml:space="preserve">My run 1 function (red line) was the only function to account for the rapid jump at x=0, in the other 2 functions there is erratic behaviour as there is a large difference in functions. </w:t>
+      </w:r>
+      <w:r>
+        <w:rPr>
+          <w:lang w:val="en-GB" w:eastAsia="en-US"/>
+        </w:rPr>
+        <w:t>All functions matched the left side closely especially when y &gt; 17, this is likely where most of the fitness comes from. The target function at x&lt;=0 is easier to produce using my terminal and function set compared to the function at x&gt;0.</w:t>
+      </w:r>
+    </w:p>
+    <w:p>
+      <w:pPr>
+        <w:pStyle w:val="Heading2"/>
+      </w:pPr>
+      <w:r>
+        <w:lastRenderedPageBreak/>
+        <w:t xml:space="preserve">Part </w:t>
+      </w:r>
+      <w:r>
+        <w:t>5</w:t>
       </w:r>
     </w:p>
     <w:p>
@@ -11705,8 +13147,240 @@
       </w:rPr>
     </w:lvl>
   </w:abstractNum>
+  <w:abstractNum w:abstractNumId="1" w15:restartNumberingAfterBreak="0">
+    <w:nsid w:val="69105128"/>
+    <w:multiLevelType w:val="hybridMultilevel"/>
+    <w:tmpl w:val="46F0F036"/>
+    <w:lvl w:ilvl="0" w:tplc="14090001">
+      <w:start w:val="1"/>
+      <w:numFmt w:val="bullet"/>
+      <w:lvlText w:val=""/>
+      <w:lvlJc w:val="left"/>
+      <w:pPr>
+        <w:ind w:left="720" w:hanging="360"/>
+      </w:pPr>
+      <w:rPr>
+        <w:rFonts w:ascii="Symbol" w:hAnsi="Symbol" w:hint="default"/>
+      </w:rPr>
+    </w:lvl>
+    <w:lvl w:ilvl="1" w:tplc="14090003" w:tentative="1">
+      <w:start w:val="1"/>
+      <w:numFmt w:val="bullet"/>
+      <w:lvlText w:val="o"/>
+      <w:lvlJc w:val="left"/>
+      <w:pPr>
+        <w:ind w:left="1440" w:hanging="360"/>
+      </w:pPr>
+      <w:rPr>
+        <w:rFonts w:ascii="Courier New" w:hAnsi="Courier New" w:cs="Courier New" w:hint="default"/>
+      </w:rPr>
+    </w:lvl>
+    <w:lvl w:ilvl="2" w:tplc="14090005" w:tentative="1">
+      <w:start w:val="1"/>
+      <w:numFmt w:val="bullet"/>
+      <w:lvlText w:val=""/>
+      <w:lvlJc w:val="left"/>
+      <w:pPr>
+        <w:ind w:left="2160" w:hanging="360"/>
+      </w:pPr>
+      <w:rPr>
+        <w:rFonts w:ascii="Wingdings" w:hAnsi="Wingdings" w:hint="default"/>
+      </w:rPr>
+    </w:lvl>
+    <w:lvl w:ilvl="3" w:tplc="14090001" w:tentative="1">
+      <w:start w:val="1"/>
+      <w:numFmt w:val="bullet"/>
+      <w:lvlText w:val=""/>
+      <w:lvlJc w:val="left"/>
+      <w:pPr>
+        <w:ind w:left="2880" w:hanging="360"/>
+      </w:pPr>
+      <w:rPr>
+        <w:rFonts w:ascii="Symbol" w:hAnsi="Symbol" w:hint="default"/>
+      </w:rPr>
+    </w:lvl>
+    <w:lvl w:ilvl="4" w:tplc="14090003" w:tentative="1">
+      <w:start w:val="1"/>
+      <w:numFmt w:val="bullet"/>
+      <w:lvlText w:val="o"/>
+      <w:lvlJc w:val="left"/>
+      <w:pPr>
+        <w:ind w:left="3600" w:hanging="360"/>
+      </w:pPr>
+      <w:rPr>
+        <w:rFonts w:ascii="Courier New" w:hAnsi="Courier New" w:cs="Courier New" w:hint="default"/>
+      </w:rPr>
+    </w:lvl>
+    <w:lvl w:ilvl="5" w:tplc="14090005" w:tentative="1">
+      <w:start w:val="1"/>
+      <w:numFmt w:val="bullet"/>
+      <w:lvlText w:val=""/>
+      <w:lvlJc w:val="left"/>
+      <w:pPr>
+        <w:ind w:left="4320" w:hanging="360"/>
+      </w:pPr>
+      <w:rPr>
+        <w:rFonts w:ascii="Wingdings" w:hAnsi="Wingdings" w:hint="default"/>
+      </w:rPr>
+    </w:lvl>
+    <w:lvl w:ilvl="6" w:tplc="14090001" w:tentative="1">
+      <w:start w:val="1"/>
+      <w:numFmt w:val="bullet"/>
+      <w:lvlText w:val=""/>
+      <w:lvlJc w:val="left"/>
+      <w:pPr>
+        <w:ind w:left="5040" w:hanging="360"/>
+      </w:pPr>
+      <w:rPr>
+        <w:rFonts w:ascii="Symbol" w:hAnsi="Symbol" w:hint="default"/>
+      </w:rPr>
+    </w:lvl>
+    <w:lvl w:ilvl="7" w:tplc="14090003" w:tentative="1">
+      <w:start w:val="1"/>
+      <w:numFmt w:val="bullet"/>
+      <w:lvlText w:val="o"/>
+      <w:lvlJc w:val="left"/>
+      <w:pPr>
+        <w:ind w:left="5760" w:hanging="360"/>
+      </w:pPr>
+      <w:rPr>
+        <w:rFonts w:ascii="Courier New" w:hAnsi="Courier New" w:cs="Courier New" w:hint="default"/>
+      </w:rPr>
+    </w:lvl>
+    <w:lvl w:ilvl="8" w:tplc="14090005" w:tentative="1">
+      <w:start w:val="1"/>
+      <w:numFmt w:val="bullet"/>
+      <w:lvlText w:val=""/>
+      <w:lvlJc w:val="left"/>
+      <w:pPr>
+        <w:ind w:left="6480" w:hanging="360"/>
+      </w:pPr>
+      <w:rPr>
+        <w:rFonts w:ascii="Wingdings" w:hAnsi="Wingdings" w:hint="default"/>
+      </w:rPr>
+    </w:lvl>
+  </w:abstractNum>
+  <w:abstractNum w:abstractNumId="2" w15:restartNumberingAfterBreak="0">
+    <w:nsid w:val="7E3A3ABE"/>
+    <w:multiLevelType w:val="hybridMultilevel"/>
+    <w:tmpl w:val="AEDA7886"/>
+    <w:lvl w:ilvl="0" w:tplc="14090001">
+      <w:start w:val="1"/>
+      <w:numFmt w:val="bullet"/>
+      <w:lvlText w:val=""/>
+      <w:lvlJc w:val="left"/>
+      <w:pPr>
+        <w:ind w:left="720" w:hanging="360"/>
+      </w:pPr>
+      <w:rPr>
+        <w:rFonts w:ascii="Symbol" w:hAnsi="Symbol" w:hint="default"/>
+      </w:rPr>
+    </w:lvl>
+    <w:lvl w:ilvl="1" w:tplc="14090003" w:tentative="1">
+      <w:start w:val="1"/>
+      <w:numFmt w:val="bullet"/>
+      <w:lvlText w:val="o"/>
+      <w:lvlJc w:val="left"/>
+      <w:pPr>
+        <w:ind w:left="1440" w:hanging="360"/>
+      </w:pPr>
+      <w:rPr>
+        <w:rFonts w:ascii="Courier New" w:hAnsi="Courier New" w:cs="Courier New" w:hint="default"/>
+      </w:rPr>
+    </w:lvl>
+    <w:lvl w:ilvl="2" w:tplc="14090005" w:tentative="1">
+      <w:start w:val="1"/>
+      <w:numFmt w:val="bullet"/>
+      <w:lvlText w:val=""/>
+      <w:lvlJc w:val="left"/>
+      <w:pPr>
+        <w:ind w:left="2160" w:hanging="360"/>
+      </w:pPr>
+      <w:rPr>
+        <w:rFonts w:ascii="Wingdings" w:hAnsi="Wingdings" w:hint="default"/>
+      </w:rPr>
+    </w:lvl>
+    <w:lvl w:ilvl="3" w:tplc="14090001" w:tentative="1">
+      <w:start w:val="1"/>
+      <w:numFmt w:val="bullet"/>
+      <w:lvlText w:val=""/>
+      <w:lvlJc w:val="left"/>
+      <w:pPr>
+        <w:ind w:left="2880" w:hanging="360"/>
+      </w:pPr>
+      <w:rPr>
+        <w:rFonts w:ascii="Symbol" w:hAnsi="Symbol" w:hint="default"/>
+      </w:rPr>
+    </w:lvl>
+    <w:lvl w:ilvl="4" w:tplc="14090003" w:tentative="1">
+      <w:start w:val="1"/>
+      <w:numFmt w:val="bullet"/>
+      <w:lvlText w:val="o"/>
+      <w:lvlJc w:val="left"/>
+      <w:pPr>
+        <w:ind w:left="3600" w:hanging="360"/>
+      </w:pPr>
+      <w:rPr>
+        <w:rFonts w:ascii="Courier New" w:hAnsi="Courier New" w:cs="Courier New" w:hint="default"/>
+      </w:rPr>
+    </w:lvl>
+    <w:lvl w:ilvl="5" w:tplc="14090005" w:tentative="1">
+      <w:start w:val="1"/>
+      <w:numFmt w:val="bullet"/>
+      <w:lvlText w:val=""/>
+      <w:lvlJc w:val="left"/>
+      <w:pPr>
+        <w:ind w:left="4320" w:hanging="360"/>
+      </w:pPr>
+      <w:rPr>
+        <w:rFonts w:ascii="Wingdings" w:hAnsi="Wingdings" w:hint="default"/>
+      </w:rPr>
+    </w:lvl>
+    <w:lvl w:ilvl="6" w:tplc="14090001" w:tentative="1">
+      <w:start w:val="1"/>
+      <w:numFmt w:val="bullet"/>
+      <w:lvlText w:val=""/>
+      <w:lvlJc w:val="left"/>
+      <w:pPr>
+        <w:ind w:left="5040" w:hanging="360"/>
+      </w:pPr>
+      <w:rPr>
+        <w:rFonts w:ascii="Symbol" w:hAnsi="Symbol" w:hint="default"/>
+      </w:rPr>
+    </w:lvl>
+    <w:lvl w:ilvl="7" w:tplc="14090003" w:tentative="1">
+      <w:start w:val="1"/>
+      <w:numFmt w:val="bullet"/>
+      <w:lvlText w:val="o"/>
+      <w:lvlJc w:val="left"/>
+      <w:pPr>
+        <w:ind w:left="5760" w:hanging="360"/>
+      </w:pPr>
+      <w:rPr>
+        <w:rFonts w:ascii="Courier New" w:hAnsi="Courier New" w:cs="Courier New" w:hint="default"/>
+      </w:rPr>
+    </w:lvl>
+    <w:lvl w:ilvl="8" w:tplc="14090005" w:tentative="1">
+      <w:start w:val="1"/>
+      <w:numFmt w:val="bullet"/>
+      <w:lvlText w:val=""/>
+      <w:lvlJc w:val="left"/>
+      <w:pPr>
+        <w:ind w:left="6480" w:hanging="360"/>
+      </w:pPr>
+      <w:rPr>
+        <w:rFonts w:ascii="Wingdings" w:hAnsi="Wingdings" w:hint="default"/>
+      </w:rPr>
+    </w:lvl>
+  </w:abstractNum>
   <w:num w:numId="1" w16cid:durableId="1968315093">
     <w:abstractNumId w:val="0"/>
+  </w:num>
+  <w:num w:numId="2" w16cid:durableId="459496182">
+    <w:abstractNumId w:val="1"/>
+  </w:num>
+  <w:num w:numId="3" w16cid:durableId="74522472">
+    <w:abstractNumId w:val="2"/>
   </w:num>
 </w:numbering>
 </file>

</xml_diff>

<commit_message>
Changed all parts to be able to run from terminal
</commit_message>
<xml_diff>
--- a/debruconn_report.docx
+++ b/debruconn_report.docx
@@ -4871,6 +4871,52 @@
     </w:p>
     <w:p>
       <w:pPr>
+        <w:rPr>
+          <w:lang w:val="en-GB" w:eastAsia="en-US"/>
+        </w:rPr>
+      </w:pPr>
+      <w:r>
+        <w:rPr>
+          <w:b/>
+          <w:bCs/>
+          <w:lang w:val="en-GB" w:eastAsia="en-US"/>
+        </w:rPr>
+        <w:t>Note</w:t>
+      </w:r>
+      <w:r>
+        <w:rPr>
+          <w:lang w:val="en-GB" w:eastAsia="en-US"/>
+        </w:rPr>
+        <w:t xml:space="preserve">: The library I used to work out the hypervolume scales the hypervolume based on the </w:t>
+      </w:r>
+      <w:r>
+        <w:rPr>
+          <w:lang w:val="en-GB" w:eastAsia="en-US"/>
+        </w:rPr>
+        <w:t>number</w:t>
+      </w:r>
+      <w:r>
+        <w:rPr>
+          <w:lang w:val="en-GB" w:eastAsia="en-US"/>
+        </w:rPr>
+        <w:t xml:space="preserve"> of </w:t>
+      </w:r>
+      <w:r>
+        <w:rPr>
+          <w:lang w:val="en-GB" w:eastAsia="en-US"/>
+        </w:rPr>
+        <w:t>points. To account for this I have divided the value the library provided with the number of points to get a relative hypervolume value.</w:t>
+      </w:r>
+    </w:p>
+    <w:p>
+      <w:pPr>
+        <w:rPr>
+          <w:lang w:val="en-GB" w:eastAsia="en-US"/>
+        </w:rPr>
+      </w:pPr>
+    </w:p>
+    <w:p>
+      <w:pPr>
         <w:pStyle w:val="Heading4"/>
       </w:pPr>
       <w:r>
@@ -5101,6 +5147,7 @@
                 </w:tcPr>
                 <w:p>
                   <w:r>
+                    <w:lastRenderedPageBreak/>
                     <w:t>Individual</w:t>
                   </w:r>
                 </w:p>
@@ -5367,7 +5414,6 @@
                 </w:tcPr>
                 <w:p>
                   <w:r>
-                    <w:lastRenderedPageBreak/>
                     <w:t>3</w:t>
                   </w:r>
                 </w:p>
@@ -5613,6 +5659,14 @@
           <w:p>
             <w:r>
               <w:t>Hypervolume = 8.057919621749408</w:t>
+            </w:r>
+            <w:r>
+              <w:t xml:space="preserve"> / 6</w:t>
+            </w:r>
+          </w:p>
+          <w:p>
+            <w:r>
+              <w:t xml:space="preserve">                         = 1.342</w:t>
             </w:r>
           </w:p>
         </w:tc>
@@ -6305,6 +6359,14 @@
             <w:r>
               <w:t>Hypervolume = 9.652482269503547</w:t>
             </w:r>
+            <w:r>
+              <w:t xml:space="preserve"> / 8</w:t>
+            </w:r>
+          </w:p>
+          <w:p>
+            <w:r>
+              <w:t xml:space="preserve">                         = 1.2065</w:t>
+            </w:r>
           </w:p>
         </w:tc>
       </w:tr>
@@ -6995,6 +7057,14 @@
             <w:r>
               <w:t>Hypervolume = 11.683215130023642</w:t>
             </w:r>
+            <w:r>
+              <w:t xml:space="preserve"> / 8</w:t>
+            </w:r>
+          </w:p>
+          <w:p>
+            <w:r>
+              <w:t xml:space="preserve">                         = 1.4604</w:t>
+            </w:r>
           </w:p>
         </w:tc>
       </w:tr>
@@ -7017,7 +7087,11 @@
         <w:t>can</w:t>
       </w:r>
       <w:r>
-        <w:t xml:space="preserve"> produce a 45% classification error. By adding more </w:t>
+        <w:t xml:space="preserve"> produce a 45% classification error. By adding </w:t>
+      </w:r>
+      <w:r>
+        <w:lastRenderedPageBreak/>
+        <w:t xml:space="preserve">more </w:t>
       </w:r>
       <w:r>
         <w:t>features,</w:t>
@@ -7064,17 +7138,31 @@
     <w:p/>
     <w:p>
       <w:r>
-        <w:lastRenderedPageBreak/>
         <w:t xml:space="preserve">Each run produces a similar number of </w:t>
       </w:r>
       <w:r>
         <w:t>points,</w:t>
       </w:r>
       <w:r>
-        <w:t xml:space="preserve"> and the distribution of points remains even. This indicates that the algorithm and parameters are operating effectively and producing ideal outcomes. The hypervolume also remains between 8 and 12, which indicates a </w:t>
-      </w:r>
-      <w:r>
-        <w:t>higher set quality with a more even distribution between points in the pareto front</w:t>
+        <w:t xml:space="preserve"> and the distribution of points remains even. This indicates that the algorithm and parameters are operating effectively and producing ideal outcomes. The hypervolume also remains between </w:t>
+      </w:r>
+      <w:r>
+        <w:t>1.2</w:t>
+      </w:r>
+      <w:r>
+        <w:t xml:space="preserve"> and </w:t>
+      </w:r>
+      <w:r>
+        <w:t>1.4</w:t>
+      </w:r>
+      <w:r>
+        <w:t xml:space="preserve">, which indicates a </w:t>
+      </w:r>
+      <w:r>
+        <w:t>lower</w:t>
+      </w:r>
+      <w:r>
+        <w:t xml:space="preserve"> set quality with a more even distribution between points in the pareto front</w:t>
       </w:r>
       <w:r>
         <w:t>.</w:t>
@@ -7773,6 +7861,7 @@
                 </w:tcPr>
                 <w:p>
                   <w:r>
+                    <w:lastRenderedPageBreak/>
                     <w:t>6</w:t>
                   </w:r>
                 </w:p>
@@ -8293,7 +8382,6 @@
                 </w:tcPr>
                 <w:p>
                   <w:r>
-                    <w:lastRenderedPageBreak/>
                     <w:t>14</w:t>
                   </w:r>
                 </w:p>
@@ -8539,6 +8627,14 @@
           <w:p>
             <w:r>
               <w:t>Hypervolume = 22.394957983193276</w:t>
+            </w:r>
+            <w:r>
+              <w:t xml:space="preserve"> / 17</w:t>
+            </w:r>
+          </w:p>
+          <w:p>
+            <w:r>
+              <w:t xml:space="preserve">                         = 1.3174</w:t>
             </w:r>
           </w:p>
         </w:tc>
@@ -9881,6 +9977,14 @@
             <w:r>
               <w:t>Hypervolume = 35.5063025210084</w:t>
             </w:r>
+            <w:r>
+              <w:t xml:space="preserve"> / 18</w:t>
+            </w:r>
+          </w:p>
+          <w:p>
+            <w:r>
+              <w:t xml:space="preserve">                         = 1.9726</w:t>
+            </w:r>
           </w:p>
         </w:tc>
       </w:tr>
@@ -10130,6 +10234,7 @@
                 </w:tcPr>
                 <w:p>
                   <w:r>
+                    <w:lastRenderedPageBreak/>
                     <w:t>2</w:t>
                   </w:r>
                 </w:p>
@@ -10780,7 +10885,6 @@
                 </w:tcPr>
                 <w:p>
                   <w:r>
-                    <w:lastRenderedPageBreak/>
                     <w:t>12</w:t>
                   </w:r>
                 </w:p>
@@ -11547,6 +11651,14 @@
             <w:r>
               <w:t>Hypervolume = 34.16806722689075</w:t>
             </w:r>
+            <w:r>
+              <w:t xml:space="preserve"> / 23</w:t>
+            </w:r>
+          </w:p>
+          <w:p>
+            <w:r>
+              <w:t xml:space="preserve">                         = 1.4856</w:t>
+            </w:r>
           </w:p>
         </w:tc>
       </w:tr>
@@ -11578,7 +11690,25 @@
         <w:t xml:space="preserve">The results produced by the musk dataset </w:t>
       </w:r>
       <w:r>
-        <w:t>have a higher hypervolume value (between 22 and 35) and contain a larger number of points. This indicates that there is a worse set quality than the vehicle dataset using the same algorithm. The musk dataset produces some results which are close to a 0-classification error, with the best result likely being the point using 11% of features and producing a 4.2% classification error.</w:t>
+        <w:t xml:space="preserve">have a higher hypervolume value (between </w:t>
+      </w:r>
+      <w:r>
+        <w:t>1.31</w:t>
+      </w:r>
+      <w:r>
+        <w:t xml:space="preserve"> and </w:t>
+      </w:r>
+      <w:r>
+        <w:t>1.97</w:t>
+      </w:r>
+      <w:r>
+        <w:t xml:space="preserve">) and contain a larger number of points. This indicates that there is a </w:t>
+      </w:r>
+      <w:r>
+        <w:t>better</w:t>
+      </w:r>
+      <w:r>
+        <w:t xml:space="preserve"> set quality than the vehicle dataset using the same algorithm. The musk dataset produces some results which are close to a 0-classification error, with the best result likely being the point using 11% of features and producing a 4.2% classification error.</w:t>
       </w:r>
     </w:p>
     <w:p/>
@@ -11610,10 +11740,7 @@
         <w:pStyle w:val="Heading2"/>
       </w:pPr>
       <w:r>
-        <w:t xml:space="preserve">Part </w:t>
-      </w:r>
-      <w:r>
-        <w:t>4</w:t>
+        <w:t>Part 4</w:t>
       </w:r>
     </w:p>
     <w:p>
@@ -11682,6 +11809,7 @@
         </w:numPr>
       </w:pPr>
       <w:r>
+        <w:lastRenderedPageBreak/>
         <w:t>Trigonometry operators (sin, cos)</w:t>
       </w:r>
     </w:p>
@@ -11741,7 +11869,6 @@
     </w:p>
     <w:p>
       <w:r>
-        <w:lastRenderedPageBreak/>
         <w:t xml:space="preserve">The random integers are capped to 10 and -10 </w:t>
       </w:r>
       <w:r>
@@ -12252,7 +12379,11 @@
             </w:r>
             <w:proofErr w:type="spellEnd"/>
             <w:r>
-              <w:t>(x, add(sub(abs(x), x), -10)), sin(cos(-1)))), add(x, abs(x))), add(div(add(add(add(x, sub(abs(neg(x)), sub(-4, x))), add(x, add(x, sin(cos(add(sub(abs(x), x), -10)))))), 1), abs(x)), add(add(div(add(x, 1), add(5, 1)), -10), x)))), neg(div(add(add(add(add(sub(sub(add(add(7, x), add(add(abs(x), abs(sub(x, sin(abs(x))))), 7)), sin(abs(x))), x), sub(x, sin(abs(x)))), x), cos(div(add(add(</w:t>
+              <w:t xml:space="preserve">(x, add(sub(abs(x), x), -10)), sin(cos(-1)))), add(x, abs(x))), add(div(add(add(add(x, sub(abs(neg(x)), sub(-4, x))), </w:t>
+            </w:r>
+            <w:r>
+              <w:lastRenderedPageBreak/>
+              <w:t>add(x, add(x, sin(cos(add(sub(abs(x), x), -10)))))), 1), abs(x)), add(add(div(add(x, 1), add(5, 1)), -10), x)))), neg(div(add(add(add(add(sub(sub(add(add(7, x), add(add(abs(x), abs(sub(x, sin(abs(x))))), 7)), sin(abs(x))), x), sub(x, sin(abs(x)))), x), cos(div(add(add(</w:t>
             </w:r>
             <w:proofErr w:type="spellStart"/>
             <w:r>
@@ -12276,11 +12407,7 @@
             </w:r>
             <w:proofErr w:type="spellEnd"/>
             <w:r>
-              <w:t>(x, add(sub(abs(x), x), -10)), sin(cos(-1)))), add(x, abs(x))), add(div(add(add(cos(-</w:t>
-            </w:r>
-            <w:r>
-              <w:lastRenderedPageBreak/>
-              <w:t>1), add(x, add(x, sin(cos(-5))))), 1), abs(x)), add(add(div(add(x, 1), add(5, 1)), -10), x)))), abs(</w:t>
+              <w:t>(x, add(sub(abs(x), x), -10)), sin(cos(-1)))), add(x, abs(x))), add(div(add(add(cos(-1), add(x, add(x, sin(cos(-5))))), 1), abs(x)), add(add(div(add(x, 1), add(5, 1)), -10), x)))), abs(</w:t>
             </w:r>
             <w:proofErr w:type="spellStart"/>
             <w:r>
@@ -12426,6 +12553,7 @@
             </w:pPr>
             <w:r>
               <w:rPr>
+                <w:noProof/>
                 <w:lang w:val="en-GB" w:eastAsia="en-US"/>
               </w:rPr>
               <w:drawing>
@@ -12527,13 +12655,7 @@
         <w:pStyle w:val="Heading4"/>
       </w:pPr>
       <w:r>
-        <w:t xml:space="preserve">Run </w:t>
-      </w:r>
-      <w:r>
-        <w:t>1</w:t>
-      </w:r>
-      <w:r>
-        <w:t>:</w:t>
+        <w:t>Run 1:</w:t>
       </w:r>
     </w:p>
     <w:p>
@@ -12571,6 +12693,7 @@
             </w:pPr>
             <w:r>
               <w:rPr>
+                <w:noProof/>
                 <w:lang w:val="en-GB" w:eastAsia="en-US"/>
               </w:rPr>
               <w:lastRenderedPageBreak/>
@@ -12666,13 +12789,7 @@
         <w:pStyle w:val="Heading4"/>
       </w:pPr>
       <w:r>
-        <w:t xml:space="preserve">Run </w:t>
-      </w:r>
-      <w:r>
-        <w:t>2</w:t>
-      </w:r>
-      <w:r>
-        <w:t>:</w:t>
+        <w:t>Run 2:</w:t>
       </w:r>
     </w:p>
     <w:p>
@@ -12710,6 +12827,7 @@
             </w:pPr>
             <w:r>
               <w:rPr>
+                <w:noProof/>
                 <w:lang w:val="en-GB" w:eastAsia="en-US"/>
               </w:rPr>
               <w:drawing>
@@ -12822,6 +12940,7 @@
       </w:pPr>
       <w:r>
         <w:rPr>
+          <w:noProof/>
           <w:lang w:val="en-GB" w:eastAsia="en-US"/>
         </w:rPr>
         <w:drawing>
@@ -12950,7 +13069,6 @@
         <w:pStyle w:val="Heading2"/>
       </w:pPr>
       <w:r>
-        <w:lastRenderedPageBreak/>
         <w:t xml:space="preserve">Part </w:t>
       </w:r>
       <w:r>
@@ -12962,65 +13080,570 @@
         <w:pStyle w:val="Heading3"/>
       </w:pPr>
       <w:r>
-        <w:t>Overall Outline</w:t>
-      </w:r>
+        <w:t>Parameters</w:t>
+      </w:r>
+    </w:p>
+    <w:tbl>
+      <w:tblPr>
+        <w:tblStyle w:val="TableGrid"/>
+        <w:tblW w:w="0" w:type="auto"/>
+        <w:tblLook w:val="04A0" w:firstRow="1" w:lastRow="0" w:firstColumn="1" w:lastColumn="0" w:noHBand="0" w:noVBand="1"/>
+      </w:tblPr>
+      <w:tblGrid>
+        <w:gridCol w:w="4508"/>
+        <w:gridCol w:w="4508"/>
+      </w:tblGrid>
+      <w:tr>
+        <w:tc>
+          <w:tcPr>
+            <w:tcW w:w="4508" w:type="dxa"/>
+          </w:tcPr>
+          <w:p>
+            <w:pPr>
+              <w:rPr>
+                <w:lang w:val="en-GB" w:eastAsia="en-US"/>
+              </w:rPr>
+            </w:pPr>
+            <w:r>
+              <w:rPr>
+                <w:lang w:val="en-GB" w:eastAsia="en-US"/>
+              </w:rPr>
+              <w:t>Population</w:t>
+            </w:r>
+          </w:p>
+        </w:tc>
+        <w:tc>
+          <w:tcPr>
+            <w:tcW w:w="4508" w:type="dxa"/>
+          </w:tcPr>
+          <w:p>
+            <w:pPr>
+              <w:rPr>
+                <w:lang w:val="en-GB" w:eastAsia="en-US"/>
+              </w:rPr>
+            </w:pPr>
+            <w:r>
+              <w:rPr>
+                <w:lang w:val="en-GB" w:eastAsia="en-US"/>
+              </w:rPr>
+              <w:t>100</w:t>
+            </w:r>
+          </w:p>
+        </w:tc>
+      </w:tr>
+      <w:tr>
+        <w:tc>
+          <w:tcPr>
+            <w:tcW w:w="4508" w:type="dxa"/>
+          </w:tcPr>
+          <w:p>
+            <w:pPr>
+              <w:rPr>
+                <w:lang w:val="en-GB" w:eastAsia="en-US"/>
+              </w:rPr>
+            </w:pPr>
+            <w:r>
+              <w:t>Φ</w:t>
+            </w:r>
+            <w:r>
+              <w:t>1 (</w:t>
+            </w:r>
+            <w:r>
+              <w:t>Phi</w:t>
+            </w:r>
+            <w:r>
+              <w:rPr>
+                <w:lang w:val="en-GB" w:eastAsia="en-US"/>
+              </w:rPr>
+              <w:t xml:space="preserve"> 1)</w:t>
+            </w:r>
+          </w:p>
+        </w:tc>
+        <w:tc>
+          <w:tcPr>
+            <w:tcW w:w="4508" w:type="dxa"/>
+          </w:tcPr>
+          <w:p>
+            <w:pPr>
+              <w:rPr>
+                <w:lang w:eastAsia="en-US"/>
+              </w:rPr>
+            </w:pPr>
+            <w:r>
+              <w:rPr>
+                <w:lang w:eastAsia="en-US"/>
+              </w:rPr>
+              <w:t>1.49618</w:t>
+            </w:r>
+          </w:p>
+        </w:tc>
+      </w:tr>
+      <w:tr>
+        <w:tc>
+          <w:tcPr>
+            <w:tcW w:w="4508" w:type="dxa"/>
+          </w:tcPr>
+          <w:p>
+            <w:pPr>
+              <w:rPr>
+                <w:lang w:val="en-GB" w:eastAsia="en-US"/>
+              </w:rPr>
+            </w:pPr>
+            <w:r>
+              <w:lastRenderedPageBreak/>
+              <w:t>Φ</w:t>
+            </w:r>
+            <w:r>
+              <w:t>2</w:t>
+            </w:r>
+            <w:r>
+              <w:t xml:space="preserve"> (</w:t>
+            </w:r>
+            <w:r>
+              <w:t>Phi</w:t>
+            </w:r>
+            <w:r>
+              <w:rPr>
+                <w:lang w:val="en-GB" w:eastAsia="en-US"/>
+              </w:rPr>
+              <w:t xml:space="preserve"> </w:t>
+            </w:r>
+            <w:r>
+              <w:rPr>
+                <w:lang w:val="en-GB" w:eastAsia="en-US"/>
+              </w:rPr>
+              <w:t>2</w:t>
+            </w:r>
+            <w:r>
+              <w:rPr>
+                <w:lang w:val="en-GB" w:eastAsia="en-US"/>
+              </w:rPr>
+              <w:t>)</w:t>
+            </w:r>
+          </w:p>
+        </w:tc>
+        <w:tc>
+          <w:tcPr>
+            <w:tcW w:w="4508" w:type="dxa"/>
+          </w:tcPr>
+          <w:p>
+            <w:pPr>
+              <w:rPr>
+                <w:lang w:val="en-GB" w:eastAsia="en-US"/>
+              </w:rPr>
+            </w:pPr>
+            <w:r>
+              <w:rPr>
+                <w:lang w:eastAsia="en-US"/>
+              </w:rPr>
+              <w:t>1.49618</w:t>
+            </w:r>
+          </w:p>
+        </w:tc>
+      </w:tr>
+      <w:tr>
+        <w:tc>
+          <w:tcPr>
+            <w:tcW w:w="4508" w:type="dxa"/>
+          </w:tcPr>
+          <w:p>
+            <w:pPr>
+              <w:rPr>
+                <w:lang w:val="en-GB" w:eastAsia="en-US"/>
+              </w:rPr>
+            </w:pPr>
+            <w:r>
+              <w:rPr>
+                <w:lang w:val="en-GB" w:eastAsia="en-US"/>
+              </w:rPr>
+              <w:t>W (inertia)</w:t>
+            </w:r>
+          </w:p>
+        </w:tc>
+        <w:tc>
+          <w:tcPr>
+            <w:tcW w:w="4508" w:type="dxa"/>
+          </w:tcPr>
+          <w:p>
+            <w:pPr>
+              <w:rPr>
+                <w:lang w:val="en-GB" w:eastAsia="en-US"/>
+              </w:rPr>
+            </w:pPr>
+            <w:r>
+              <w:rPr>
+                <w:lang w:val="en-GB" w:eastAsia="en-US"/>
+              </w:rPr>
+              <w:t>0.7298</w:t>
+            </w:r>
+          </w:p>
+        </w:tc>
+      </w:tr>
+    </w:tbl>
+    <w:p>
+      <w:pPr>
+        <w:rPr>
+          <w:lang w:val="en-GB" w:eastAsia="en-US"/>
+        </w:rPr>
+      </w:pPr>
+      <w:r>
+        <w:rPr>
+          <w:lang w:val="en-GB" w:eastAsia="en-US"/>
+        </w:rPr>
+        <w:t>The Phi and inertia values I found on the lecture slides and have produced the best results from other values I have tested the PSO algorithm with.</w:t>
+      </w:r>
+    </w:p>
+    <w:p>
+      <w:pPr>
+        <w:rPr>
+          <w:lang w:val="en-GB" w:eastAsia="en-US"/>
+        </w:rPr>
+      </w:pPr>
     </w:p>
     <w:p>
       <w:pPr>
         <w:pStyle w:val="Heading3"/>
       </w:pPr>
       <w:r>
-        <w:t>Representation</w:t>
-      </w:r>
+        <w:t>Fitness Function</w:t>
+      </w:r>
+    </w:p>
+    <w:p>
+      <w:r>
+        <w:t xml:space="preserve">The fitness functions for this question are the </w:t>
+      </w:r>
+      <w:proofErr w:type="spellStart"/>
+      <w:r>
+        <w:t>Rosenbrock</w:t>
+      </w:r>
+      <w:proofErr w:type="spellEnd"/>
+      <w:r>
+        <w:t xml:space="preserve"> and </w:t>
+      </w:r>
+      <w:proofErr w:type="spellStart"/>
+      <w:r>
+        <w:t>Griewank</w:t>
+      </w:r>
+      <w:proofErr w:type="spellEnd"/>
+      <w:r>
+        <w:t xml:space="preserve"> functions. </w:t>
+      </w:r>
+      <w:proofErr w:type="gramStart"/>
+      <w:r>
+        <w:t>Each individual</w:t>
+      </w:r>
+      <w:proofErr w:type="gramEnd"/>
+      <w:r>
+        <w:t xml:space="preserve"> is parsed into the function and the </w:t>
+      </w:r>
+      <w:r>
+        <w:t>individual’s</w:t>
+      </w:r>
+      <w:r>
+        <w:t xml:space="preserve"> distance towards the </w:t>
+      </w:r>
+      <w:r>
+        <w:t>goal states are measured. The fitness function minimises the distance an individual is towards the goal.</w:t>
+      </w:r>
+    </w:p>
+    <w:p>
+      <w:pPr>
+        <w:rPr>
+          <w:lang w:val="en-GB" w:eastAsia="en-US"/>
+        </w:rPr>
+      </w:pPr>
     </w:p>
     <w:p>
       <w:pPr>
         <w:pStyle w:val="Heading3"/>
       </w:pPr>
       <w:r>
-        <w:t>Fitness Function</w:t>
-      </w:r>
+        <w:t>Particle encoding / Topology type</w:t>
+      </w:r>
+    </w:p>
+    <w:p>
+      <w:r>
+        <w:t xml:space="preserve">Each particle contains its position and velocities as vector arrays of d (20 or 50) dimensions. This will be its position on each dimensions plane and the positive/negative velocity towards each </w:t>
+      </w:r>
+      <w:proofErr w:type="gramStart"/>
+      <w:r>
+        <w:t>planes</w:t>
+      </w:r>
+      <w:proofErr w:type="gramEnd"/>
+      <w:r>
+        <w:t xml:space="preserve"> direction.</w:t>
+      </w:r>
+    </w:p>
+    <w:p>
+      <w:pPr>
+        <w:rPr>
+          <w:lang w:val="en-GB" w:eastAsia="en-US"/>
+        </w:rPr>
+      </w:pPr>
     </w:p>
     <w:p>
       <w:pPr>
         <w:pStyle w:val="Heading3"/>
       </w:pPr>
       <w:r>
-        <w:t>Crossover</w:t>
-      </w:r>
+        <w:t>Stopping Criteria</w:t>
+      </w:r>
+    </w:p>
+    <w:p>
+      <w:pPr>
+        <w:rPr>
+          <w:lang w:val="en-GB" w:eastAsia="en-US"/>
+        </w:rPr>
+      </w:pPr>
+      <w:r>
+        <w:rPr>
+          <w:lang w:val="en-GB" w:eastAsia="en-US"/>
+        </w:rPr>
+        <w:t>For my stopping criteria I decided to stop the program once it has reached a maximum generation count. The maximum generation is 1000.</w:t>
+      </w:r>
+    </w:p>
+    <w:p>
+      <w:pPr>
+        <w:rPr>
+          <w:lang w:val="en-GB" w:eastAsia="en-US"/>
+        </w:rPr>
+      </w:pPr>
     </w:p>
     <w:p>
       <w:pPr>
         <w:pStyle w:val="Heading3"/>
       </w:pPr>
       <w:r>
-        <w:t>Mutation</w:t>
+        <w:t>Results</w:t>
       </w:r>
     </w:p>
     <w:p>
       <w:pPr>
-        <w:pStyle w:val="Heading3"/>
+        <w:rPr>
+          <w:lang w:val="en-GB" w:eastAsia="en-US"/>
+        </w:rPr>
       </w:pPr>
       <w:r>
-        <w:t>Selection</w:t>
+        <w:rPr>
+          <w:lang w:val="en-GB" w:eastAsia="en-US"/>
+        </w:rPr>
+        <w:t>These results are the average of 30 runs using the specified function and D value.</w:t>
       </w:r>
     </w:p>
+    <w:tbl>
+      <w:tblPr>
+        <w:tblStyle w:val="TableGrid"/>
+        <w:tblW w:w="0" w:type="auto"/>
+        <w:tblLook w:val="04A0" w:firstRow="1" w:lastRow="0" w:firstColumn="1" w:lastColumn="0" w:noHBand="0" w:noVBand="1"/>
+      </w:tblPr>
+      <w:tblGrid>
+        <w:gridCol w:w="3005"/>
+        <w:gridCol w:w="3005"/>
+        <w:gridCol w:w="3006"/>
+      </w:tblGrid>
+      <w:tr>
+        <w:tc>
+          <w:tcPr>
+            <w:tcW w:w="3005" w:type="dxa"/>
+            <w:shd w:val="clear" w:color="auto" w:fill="D9D9D9" w:themeFill="background1" w:themeFillShade="D9"/>
+          </w:tcPr>
+          <w:p>
+            <w:r>
+              <w:t>Function</w:t>
+            </w:r>
+          </w:p>
+        </w:tc>
+        <w:tc>
+          <w:tcPr>
+            <w:tcW w:w="3005" w:type="dxa"/>
+            <w:shd w:val="clear" w:color="auto" w:fill="D9D9D9" w:themeFill="background1" w:themeFillShade="D9"/>
+          </w:tcPr>
+          <w:p>
+            <w:r>
+              <w:t>Mean</w:t>
+            </w:r>
+          </w:p>
+        </w:tc>
+        <w:tc>
+          <w:tcPr>
+            <w:tcW w:w="3006" w:type="dxa"/>
+            <w:shd w:val="clear" w:color="auto" w:fill="D9D9D9" w:themeFill="background1" w:themeFillShade="D9"/>
+          </w:tcPr>
+          <w:p>
+            <w:r>
+              <w:t>Standard Deviation</w:t>
+            </w:r>
+          </w:p>
+        </w:tc>
+      </w:tr>
+      <w:tr>
+        <w:tc>
+          <w:tcPr>
+            <w:tcW w:w="3005" w:type="dxa"/>
+          </w:tcPr>
+          <w:p>
+            <w:proofErr w:type="spellStart"/>
+            <w:r>
+              <w:t>Rosenbrock</w:t>
+            </w:r>
+            <w:proofErr w:type="spellEnd"/>
+            <w:r>
+              <w:t xml:space="preserve"> (D=20)</w:t>
+            </w:r>
+          </w:p>
+        </w:tc>
+        <w:tc>
+          <w:tcPr>
+            <w:tcW w:w="3005" w:type="dxa"/>
+          </w:tcPr>
+          <w:p>
+            <w:r>
+              <w:t>12.959554790847994</w:t>
+            </w:r>
+          </w:p>
+        </w:tc>
+        <w:tc>
+          <w:tcPr>
+            <w:tcW w:w="3006" w:type="dxa"/>
+          </w:tcPr>
+          <w:p>
+            <w:r>
+              <w:t>20.22933715442558</w:t>
+            </w:r>
+          </w:p>
+        </w:tc>
+      </w:tr>
+      <w:tr>
+        <w:tc>
+          <w:tcPr>
+            <w:tcW w:w="3005" w:type="dxa"/>
+          </w:tcPr>
+          <w:p>
+            <w:proofErr w:type="spellStart"/>
+            <w:r>
+              <w:t>Griewank</w:t>
+            </w:r>
+            <w:proofErr w:type="spellEnd"/>
+            <w:r>
+              <w:t xml:space="preserve"> (D=20)</w:t>
+            </w:r>
+          </w:p>
+        </w:tc>
+        <w:tc>
+          <w:tcPr>
+            <w:tcW w:w="3005" w:type="dxa"/>
+          </w:tcPr>
+          <w:p>
+            <w:r>
+              <w:t>0.02132537415824042</w:t>
+            </w:r>
+          </w:p>
+        </w:tc>
+        <w:tc>
+          <w:tcPr>
+            <w:tcW w:w="3006" w:type="dxa"/>
+          </w:tcPr>
+          <w:p>
+            <w:r>
+              <w:t>0.013419103020393817</w:t>
+            </w:r>
+          </w:p>
+        </w:tc>
+      </w:tr>
+      <w:tr>
+        <w:tc>
+          <w:tcPr>
+            <w:tcW w:w="3005" w:type="dxa"/>
+          </w:tcPr>
+          <w:p>
+            <w:proofErr w:type="spellStart"/>
+            <w:r>
+              <w:t>Griewank</w:t>
+            </w:r>
+            <w:proofErr w:type="spellEnd"/>
+            <w:r>
+              <w:t xml:space="preserve"> (D=50)</w:t>
+            </w:r>
+          </w:p>
+        </w:tc>
+        <w:tc>
+          <w:tcPr>
+            <w:tcW w:w="3005" w:type="dxa"/>
+          </w:tcPr>
+          <w:p>
+            <w:r>
+              <w:t>0.027280792284405688</w:t>
+            </w:r>
+          </w:p>
+        </w:tc>
+        <w:tc>
+          <w:tcPr>
+            <w:tcW w:w="3006" w:type="dxa"/>
+          </w:tcPr>
+          <w:p>
+            <w:r>
+              <w:t>0.023480454229282306</w:t>
+            </w:r>
+          </w:p>
+        </w:tc>
+      </w:tr>
+    </w:tbl>
+    <w:p/>
     <w:p>
-      <w:pPr>
-        <w:pStyle w:val="Heading3"/>
-      </w:pPr>
-      <w:r>
-        <w:t>Parameters</w:t>
+      <w:r>
+        <w:t xml:space="preserve">From the results we can see there’s a clear distinction between the results of the </w:t>
+      </w:r>
+      <w:proofErr w:type="spellStart"/>
+      <w:r>
+        <w:t>Rosenbrock</w:t>
+      </w:r>
+      <w:proofErr w:type="spellEnd"/>
+      <w:r>
+        <w:t xml:space="preserve"> and </w:t>
+      </w:r>
+      <w:proofErr w:type="spellStart"/>
+      <w:r>
+        <w:t>Griewank</w:t>
+      </w:r>
+      <w:proofErr w:type="spellEnd"/>
+      <w:r>
+        <w:t xml:space="preserve"> functions. There is a lot more variability between </w:t>
+      </w:r>
+      <w:r>
+        <w:t xml:space="preserve">runs using the </w:t>
+      </w:r>
+      <w:proofErr w:type="spellStart"/>
+      <w:r>
+        <w:t>Rosenbrock</w:t>
+      </w:r>
+      <w:proofErr w:type="spellEnd"/>
+      <w:r>
+        <w:t xml:space="preserve"> function as seen by the standard deviation of 20.2. The </w:t>
+      </w:r>
+      <w:proofErr w:type="spellStart"/>
+      <w:r>
+        <w:t>Griewank</w:t>
+      </w:r>
+      <w:proofErr w:type="spellEnd"/>
+      <w:r>
+        <w:t xml:space="preserve"> functions produced consistent results between each run with 0.01/0.02 standard deviations. </w:t>
       </w:r>
     </w:p>
+    <w:p/>
     <w:p>
-      <w:pPr>
-        <w:pStyle w:val="Heading3"/>
-      </w:pPr>
-      <w:r>
-        <w:t>Results</w:t>
+      <w:r>
+        <w:t xml:space="preserve">We can see that there is very little difference when changing the D value using the </w:t>
+      </w:r>
+      <w:proofErr w:type="spellStart"/>
+      <w:r>
+        <w:t>Griewank</w:t>
+      </w:r>
+      <w:proofErr w:type="spellEnd"/>
+      <w:r>
+        <w:t xml:space="preserve"> function. This should be expected as there is still equal chance to find the optimal value on every plane, whether that be with 50 dimensions or 20 dimensions. Every generation will continually update each planes position and velocity values to get optimal solutions.</w:t>
       </w:r>
     </w:p>
+    <w:p/>
     <w:p/>
     <w:sectPr>
       <w:pgSz w:w="11906" w:h="16838"/>
@@ -13888,7 +14511,6 @@
   <w:style w:type="character" w:default="1" w:styleId="DefaultParagraphFont">
     <w:name w:val="Default Paragraph Font"/>
     <w:uiPriority w:val="1"/>
-    <w:semiHidden/>
     <w:unhideWhenUsed/>
   </w:style>
   <w:style w:type="table" w:default="1" w:styleId="TableNormal">

</xml_diff>